<commit_message>
Added header and footer
Added a header and footer to the page.
</commit_message>
<xml_diff>
--- a/Coding Standards.docx
+++ b/Coding Standards.docx
@@ -1,34 +1,32 @@
 
 <file path=word/document.xml><?xml version="1.0" encoding="utf-8"?>
-<w:document xmlns:mc="http://schemas.openxmlformats.org/markup-compatibility/2006" xmlns:o="urn:schemas-microsoft-com:office:office" xmlns:r="http://schemas.openxmlformats.org/officeDocument/2006/relationships" xmlns:m="http://schemas.openxmlformats.org/officeDocument/2006/math" xmlns:v="urn:schemas-microsoft-com:vml" xmlns:wp="http://schemas.openxmlformats.org/drawingml/2006/wordprocessingDrawing" xmlns:w10="urn:schemas-microsoft-com:office:word" xmlns:w="http://schemas.openxmlformats.org/wordprocessingml/2006/main" xmlns:wne="http://schemas.microsoft.com/office/word/2006/wordml" xmlns:sl="http://schemas.openxmlformats.org/schemaLibrary/2006/main" xmlns:a="http://schemas.openxmlformats.org/drawingml/2006/main" xmlns:pic="http://schemas.openxmlformats.org/drawingml/2006/picture" xmlns:c="http://schemas.openxmlformats.org/drawingml/2006/chart" xmlns:lc="http://schemas.openxmlformats.org/drawingml/2006/lockedCanvas" xmlns:dgm="http://schemas.openxmlformats.org/drawingml/2006/diagram" xmlns:wps="http://schemas.microsoft.com/office/word/2010/wordprocessingShape" xmlns:wpg="http://schemas.microsoft.com/office/word/2010/wordprocessingGroup" xmlns:w14="http://schemas.microsoft.com/office/word/2010/wordml" xmlns:w15="http://schemas.microsoft.com/office/word/2012/wordml">
+<w:document xmlns:wpc="http://schemas.microsoft.com/office/word/2010/wordprocessingCanvas" xmlns:cx="http://schemas.microsoft.com/office/drawing/2014/chartex" xmlns:cx1="http://schemas.microsoft.com/office/drawing/2015/9/8/chartex" xmlns:cx2="http://schemas.microsoft.com/office/drawing/2015/10/21/chartex" xmlns:cx3="http://schemas.microsoft.com/office/drawing/2016/5/9/chartex" xmlns:cx4="http://schemas.microsoft.com/office/drawing/2016/5/10/chartex" xmlns:cx5="http://schemas.microsoft.com/office/drawing/2016/5/11/chartex" xmlns:cx6="http://schemas.microsoft.com/office/drawing/2016/5/12/chartex" xmlns:cx7="http://schemas.microsoft.com/office/drawing/2016/5/13/chartex" xmlns:cx8="http://schemas.microsoft.com/office/drawing/2016/5/14/chartex" xmlns:mc="http://schemas.openxmlformats.org/markup-compatibility/2006" xmlns:aink="http://schemas.microsoft.com/office/drawing/2016/ink" xmlns:am3d="http://schemas.microsoft.com/office/drawing/2017/model3d" xmlns:o="urn:schemas-microsoft-com:office:office" xmlns:r="http://schemas.openxmlformats.org/officeDocument/2006/relationships" xmlns:m="http://schemas.openxmlformats.org/officeDocument/2006/math" xmlns:v="urn:schemas-microsoft-com:vml" xmlns:wp14="http://schemas.microsoft.com/office/word/2010/wordprocessingDrawing" xmlns:wp="http://schemas.openxmlformats.org/drawingml/2006/wordprocessingDrawing" xmlns:w10="urn:schemas-microsoft-com:office:word" xmlns:w="http://schemas.openxmlformats.org/wordprocessingml/2006/main" xmlns:w14="http://schemas.microsoft.com/office/word/2010/wordml" xmlns:w15="http://schemas.microsoft.com/office/word/2012/wordml" xmlns:w16cex="http://schemas.microsoft.com/office/word/2018/wordml/cex" xmlns:w16cid="http://schemas.microsoft.com/office/word/2016/wordml/cid" xmlns:w16="http://schemas.microsoft.com/office/word/2018/wordml" xmlns:w16sdtdh="http://schemas.microsoft.com/office/word/2020/wordml/sdtdatahash" xmlns:w16se="http://schemas.microsoft.com/office/word/2015/wordml/symex" xmlns:wpg="http://schemas.microsoft.com/office/word/2010/wordprocessingGroup" xmlns:wpi="http://schemas.microsoft.com/office/word/2010/wordprocessingInk" xmlns:wne="http://schemas.microsoft.com/office/word/2006/wordml" xmlns:wps="http://schemas.microsoft.com/office/word/2010/wordprocessingShape" mc:Ignorable="w14 w15 w16se w16cid w16 w16cex w16sdtdh wp14">
   <w:body>
     <w:p>
       <w:pPr>
         <w:jc w:val="center"/>
         <w:rPr>
-          <w:b w:val="1"/>
+          <w:b/>
         </w:rPr>
       </w:pPr>
       <w:r>
         <w:rPr>
-          <w:b w:val="1"/>
-          <w:rtl w:val="0"/>
+          <w:b/>
         </w:rPr>
-        <w:t xml:space="preserve">Coding Standards</w:t>
+        <w:t>Coding Standards</w:t>
       </w:r>
     </w:p>
     <w:p>
       <w:pPr>
         <w:rPr>
-          <w:b w:val="1"/>
+          <w:b/>
         </w:rPr>
       </w:pPr>
       <w:r>
         <w:rPr>
-          <w:b w:val="1"/>
-          <w:rtl w:val="0"/>
+          <w:b/>
         </w:rPr>
-        <w:t xml:space="preserve">MySQL Standards:</w:t>
+        <w:t>MySQL Standards:</w:t>
       </w:r>
     </w:p>
     <w:p>
@@ -37,16 +35,9 @@
           <w:ilvl w:val="0"/>
           <w:numId w:val="1"/>
         </w:numPr>
-        <w:ind w:left="720" w:hanging="360"/>
-        <w:rPr>
-          <w:u w:val="none"/>
-        </w:rPr>
-      </w:pPr>
-      <w:r>
-        <w:rPr>
-          <w:rtl w:val="0"/>
-        </w:rPr>
-        <w:t xml:space="preserve">Table names should be Pascal case</w:t>
+      </w:pPr>
+      <w:r>
+        <w:t>Table names should be Pascal case</w:t>
       </w:r>
     </w:p>
     <w:p>
@@ -55,17 +46,15 @@
           <w:ilvl w:val="1"/>
           <w:numId w:val="1"/>
         </w:numPr>
-        <w:ind w:left="1440" w:hanging="360"/>
-        <w:rPr>
-          <w:u w:val="none"/>
-        </w:rPr>
-      </w:pPr>
-      <w:r>
-        <w:rPr>
-          <w:rtl w:val="0"/>
-        </w:rPr>
-        <w:t xml:space="preserve">Ex: PizzaTable</w:t>
-      </w:r>
+      </w:pPr>
+      <w:r>
+        <w:t xml:space="preserve">Ex: </w:t>
+      </w:r>
+      <w:proofErr w:type="spellStart"/>
+      <w:r>
+        <w:t>PizzaTable</w:t>
+      </w:r>
+      <w:proofErr w:type="spellEnd"/>
     </w:p>
     <w:p>
       <w:pPr>
@@ -73,16 +62,9 @@
           <w:ilvl w:val="0"/>
           <w:numId w:val="1"/>
         </w:numPr>
-        <w:ind w:left="720" w:hanging="360"/>
-        <w:rPr>
-          <w:u w:val="none"/>
-        </w:rPr>
-      </w:pPr>
-      <w:r>
-        <w:rPr>
-          <w:rtl w:val="0"/>
-        </w:rPr>
-        <w:t xml:space="preserve">Row and column names should be all lowercase and with underscores in place of spaces</w:t>
+      </w:pPr>
+      <w:r>
+        <w:t>Row and column names should be all lowercase and with underscores in place of spaces</w:t>
       </w:r>
     </w:p>
     <w:p>
@@ -91,16 +73,17 @@
           <w:ilvl w:val="1"/>
           <w:numId w:val="1"/>
         </w:numPr>
-        <w:ind w:left="1440" w:hanging="360"/>
-        <w:rPr>
-          <w:u w:val="none"/>
-        </w:rPr>
-      </w:pPr>
-      <w:r>
-        <w:rPr>
-          <w:rtl w:val="0"/>
-        </w:rPr>
-        <w:t xml:space="preserve">Example: first_name </w:t>
+      </w:pPr>
+      <w:r>
+        <w:t xml:space="preserve">Example: </w:t>
+      </w:r>
+      <w:proofErr w:type="spellStart"/>
+      <w:r>
+        <w:t>first_name</w:t>
+      </w:r>
+      <w:proofErr w:type="spellEnd"/>
+      <w:r>
+        <w:t xml:space="preserve"> </w:t>
       </w:r>
     </w:p>
     <w:p>
@@ -109,16 +92,9 @@
           <w:ilvl w:val="0"/>
           <w:numId w:val="1"/>
         </w:numPr>
-        <w:ind w:left="720" w:hanging="360"/>
-        <w:rPr>
-          <w:u w:val="none"/>
-        </w:rPr>
-      </w:pPr>
-      <w:r>
-        <w:rPr>
-          <w:rtl w:val="0"/>
-        </w:rPr>
-        <w:t xml:space="preserve">Query keywords should be all capital letters</w:t>
+      </w:pPr>
+      <w:r>
+        <w:t>Query keywords should be all capital letters</w:t>
       </w:r>
     </w:p>
     <w:p>
@@ -127,15 +103,8 @@
           <w:ilvl w:val="1"/>
           <w:numId w:val="1"/>
         </w:numPr>
-        <w:ind w:left="1440" w:hanging="360"/>
-        <w:rPr>
-          <w:u w:val="none"/>
-        </w:rPr>
-      </w:pPr>
-      <w:r>
-        <w:rPr>
-          <w:rtl w:val="0"/>
-        </w:rPr>
+      </w:pPr>
+      <w:r>
         <w:t xml:space="preserve">SELECT </w:t>
       </w:r>
     </w:p>
@@ -145,15 +114,8 @@
           <w:ilvl w:val="1"/>
           <w:numId w:val="1"/>
         </w:numPr>
-        <w:ind w:left="1440" w:hanging="360"/>
-        <w:rPr>
-          <w:u w:val="none"/>
-        </w:rPr>
-      </w:pPr>
-      <w:r>
-        <w:rPr>
-          <w:rtl w:val="0"/>
-        </w:rPr>
+      </w:pPr>
+      <w:r>
         <w:t xml:space="preserve">FROM </w:t>
       </w:r>
     </w:p>
@@ -163,17 +125,12 @@
           <w:ilvl w:val="1"/>
           <w:numId w:val="1"/>
         </w:numPr>
-        <w:ind w:left="1440" w:hanging="360"/>
-        <w:rPr>
-          <w:u w:val="none"/>
-        </w:rPr>
-      </w:pPr>
-      <w:r>
-        <w:rPr>
-          <w:rtl w:val="0"/>
-        </w:rPr>
-        <w:t xml:space="preserve">WHERE</w:t>
-      </w:r>
+      </w:pPr>
+      <w:proofErr w:type="gramStart"/>
+      <w:r>
+        <w:t>WHERE</w:t>
+      </w:r>
+      <w:proofErr w:type="gramEnd"/>
     </w:p>
     <w:p>
       <w:pPr>
@@ -181,16 +138,9 @@
           <w:ilvl w:val="0"/>
           <w:numId w:val="1"/>
         </w:numPr>
-        <w:ind w:left="720" w:hanging="360"/>
-        <w:rPr>
-          <w:u w:val="none"/>
-        </w:rPr>
-      </w:pPr>
-      <w:r>
-        <w:rPr>
-          <w:rtl w:val="0"/>
-        </w:rPr>
-        <w:t xml:space="preserve">Whitespace between commas and operators</w:t>
+      </w:pPr>
+      <w:r>
+        <w:t>Whitespace between commas and operators</w:t>
       </w:r>
     </w:p>
     <w:p>
@@ -199,44 +149,266 @@
           <w:ilvl w:val="1"/>
           <w:numId w:val="1"/>
         </w:numPr>
-        <w:ind w:left="1440" w:hanging="360"/>
+      </w:pPr>
+      <w:r>
+        <w:t>Ex: SELECT title, name, age, cookies</w:t>
+      </w:r>
+    </w:p>
+    <w:p>
+      <w:pPr>
         <w:rPr>
-          <w:u w:val="none"/>
+          <w:b/>
         </w:rPr>
       </w:pPr>
       <w:r>
         <w:rPr>
-          <w:rtl w:val="0"/>
+          <w:b/>
         </w:rPr>
-        <w:t xml:space="preserve">Ex: SELECT title, name, age, cookies</w:t>
-      </w:r>
-    </w:p>
-    <w:p>
-      <w:pPr>
-        <w:rPr>
-          <w:b w:val="1"/>
-        </w:rPr>
-      </w:pPr>
-      <w:r>
-        <w:rPr>
-          <w:b w:val="1"/>
-          <w:rtl w:val="0"/>
-        </w:rPr>
-        <w:t xml:space="preserve">C# Standards:</w:t>
+        <w:t>C# Standards:</w:t>
       </w:r>
     </w:p>
     <w:sectPr>
-      <w:pgSz w:h="15840" w:w="12240" w:orient="portrait"/>
-      <w:pgMar w:bottom="1440" w:top="1440" w:left="1440" w:right="1440" w:header="720" w:footer="720"/>
+      <w:headerReference w:type="default" r:id="rId7"/>
+      <w:footerReference w:type="default" r:id="rId8"/>
+      <w:pgSz w:w="12240" w:h="15840"/>
+      <w:pgMar w:top="1440" w:right="1440" w:bottom="1440" w:left="1440" w:header="720" w:footer="720" w:gutter="0"/>
       <w:pgNumType w:start="1"/>
+      <w:cols w:space="720"/>
     </w:sectPr>
   </w:body>
 </w:document>
 </file>
 
+<file path=word/endnotes.xml><?xml version="1.0" encoding="utf-8"?>
+<w:endnotes xmlns:wpc="http://schemas.microsoft.com/office/word/2010/wordprocessingCanvas" xmlns:cx="http://schemas.microsoft.com/office/drawing/2014/chartex" xmlns:cx1="http://schemas.microsoft.com/office/drawing/2015/9/8/chartex" xmlns:cx2="http://schemas.microsoft.com/office/drawing/2015/10/21/chartex" xmlns:cx3="http://schemas.microsoft.com/office/drawing/2016/5/9/chartex" xmlns:cx4="http://schemas.microsoft.com/office/drawing/2016/5/10/chartex" xmlns:cx5="http://schemas.microsoft.com/office/drawing/2016/5/11/chartex" xmlns:cx6="http://schemas.microsoft.com/office/drawing/2016/5/12/chartex" xmlns:cx7="http://schemas.microsoft.com/office/drawing/2016/5/13/chartex" xmlns:cx8="http://schemas.microsoft.com/office/drawing/2016/5/14/chartex" xmlns:mc="http://schemas.openxmlformats.org/markup-compatibility/2006" xmlns:aink="http://schemas.microsoft.com/office/drawing/2016/ink" xmlns:am3d="http://schemas.microsoft.com/office/drawing/2017/model3d" xmlns:o="urn:schemas-microsoft-com:office:office" xmlns:r="http://schemas.openxmlformats.org/officeDocument/2006/relationships" xmlns:m="http://schemas.openxmlformats.org/officeDocument/2006/math" xmlns:v="urn:schemas-microsoft-com:vml" xmlns:wp14="http://schemas.microsoft.com/office/word/2010/wordprocessingDrawing" xmlns:wp="http://schemas.openxmlformats.org/drawingml/2006/wordprocessingDrawing" xmlns:w10="urn:schemas-microsoft-com:office:word" xmlns:w="http://schemas.openxmlformats.org/wordprocessingml/2006/main" xmlns:w14="http://schemas.microsoft.com/office/word/2010/wordml" xmlns:w15="http://schemas.microsoft.com/office/word/2012/wordml" xmlns:w16cex="http://schemas.microsoft.com/office/word/2018/wordml/cex" xmlns:w16cid="http://schemas.microsoft.com/office/word/2016/wordml/cid" xmlns:w16="http://schemas.microsoft.com/office/word/2018/wordml" xmlns:w16sdtdh="http://schemas.microsoft.com/office/word/2020/wordml/sdtdatahash" xmlns:w16se="http://schemas.microsoft.com/office/word/2015/wordml/symex" xmlns:wpg="http://schemas.microsoft.com/office/word/2010/wordprocessingGroup" xmlns:wpi="http://schemas.microsoft.com/office/word/2010/wordprocessingInk" xmlns:wne="http://schemas.microsoft.com/office/word/2006/wordml" xmlns:wps="http://schemas.microsoft.com/office/word/2010/wordprocessingShape" mc:Ignorable="w14 w15 w16se w16cid w16 w16cex w16sdtdh wp14">
+  <w:endnote w:type="separator" w:id="-1">
+    <w:p>
+      <w:pPr>
+        <w:spacing w:line="240" w:lineRule="auto"/>
+      </w:pPr>
+      <w:r>
+        <w:separator/>
+      </w:r>
+    </w:p>
+  </w:endnote>
+  <w:endnote w:type="continuationSeparator" w:id="0">
+    <w:p>
+      <w:pPr>
+        <w:spacing w:line="240" w:lineRule="auto"/>
+      </w:pPr>
+      <w:r>
+        <w:continuationSeparator/>
+      </w:r>
+    </w:p>
+  </w:endnote>
+</w:endnotes>
+</file>
+
+<file path=word/footer1.xml><?xml version="1.0" encoding="utf-8"?>
+<w:ftr xmlns:wpc="http://schemas.microsoft.com/office/word/2010/wordprocessingCanvas" xmlns:cx="http://schemas.microsoft.com/office/drawing/2014/chartex" xmlns:cx1="http://schemas.microsoft.com/office/drawing/2015/9/8/chartex" xmlns:cx2="http://schemas.microsoft.com/office/drawing/2015/10/21/chartex" xmlns:cx3="http://schemas.microsoft.com/office/drawing/2016/5/9/chartex" xmlns:cx4="http://schemas.microsoft.com/office/drawing/2016/5/10/chartex" xmlns:cx5="http://schemas.microsoft.com/office/drawing/2016/5/11/chartex" xmlns:cx6="http://schemas.microsoft.com/office/drawing/2016/5/12/chartex" xmlns:cx7="http://schemas.microsoft.com/office/drawing/2016/5/13/chartex" xmlns:cx8="http://schemas.microsoft.com/office/drawing/2016/5/14/chartex" xmlns:mc="http://schemas.openxmlformats.org/markup-compatibility/2006" xmlns:aink="http://schemas.microsoft.com/office/drawing/2016/ink" xmlns:am3d="http://schemas.microsoft.com/office/drawing/2017/model3d" xmlns:o="urn:schemas-microsoft-com:office:office" xmlns:r="http://schemas.openxmlformats.org/officeDocument/2006/relationships" xmlns:m="http://schemas.openxmlformats.org/officeDocument/2006/math" xmlns:v="urn:schemas-microsoft-com:vml" xmlns:wp14="http://schemas.microsoft.com/office/word/2010/wordprocessingDrawing" xmlns:wp="http://schemas.openxmlformats.org/drawingml/2006/wordprocessingDrawing" xmlns:w10="urn:schemas-microsoft-com:office:word" xmlns:w="http://schemas.openxmlformats.org/wordprocessingml/2006/main" xmlns:w14="http://schemas.microsoft.com/office/word/2010/wordml" xmlns:w15="http://schemas.microsoft.com/office/word/2012/wordml" xmlns:w16cex="http://schemas.microsoft.com/office/word/2018/wordml/cex" xmlns:w16cid="http://schemas.microsoft.com/office/word/2016/wordml/cid" xmlns:w16="http://schemas.microsoft.com/office/word/2018/wordml" xmlns:w16sdtdh="http://schemas.microsoft.com/office/word/2020/wordml/sdtdatahash" xmlns:w16se="http://schemas.microsoft.com/office/word/2015/wordml/symex" xmlns:wpg="http://schemas.microsoft.com/office/word/2010/wordprocessingGroup" xmlns:wpi="http://schemas.microsoft.com/office/word/2010/wordprocessingInk" xmlns:wne="http://schemas.microsoft.com/office/word/2006/wordml" xmlns:wps="http://schemas.microsoft.com/office/word/2010/wordprocessingShape" mc:Ignorable="w14 w15 w16se w16cid w16 w16cex w16sdtdh wp14">
+  <w:sdt>
+    <w:sdtPr>
+      <w:id w:val="1397243726"/>
+      <w:docPartObj>
+        <w:docPartGallery w:val="Page Numbers (Bottom of Page)"/>
+        <w:docPartUnique/>
+      </w:docPartObj>
+    </w:sdtPr>
+    <w:sdtEndPr>
+      <w:rPr>
+        <w:noProof/>
+      </w:rPr>
+    </w:sdtEndPr>
+    <w:sdtContent>
+      <w:p>
+        <w:pPr>
+          <w:pStyle w:val="Footer"/>
+          <w:jc w:val="center"/>
+        </w:pPr>
+        <w:r>
+          <w:fldChar w:fldCharType="begin"/>
+        </w:r>
+        <w:r>
+          <w:instrText xml:space="preserve"> PAGE   \* MERGEFORMAT </w:instrText>
+        </w:r>
+        <w:r>
+          <w:fldChar w:fldCharType="separate"/>
+        </w:r>
+        <w:r>
+          <w:rPr>
+            <w:noProof/>
+          </w:rPr>
+          <w:t>2</w:t>
+        </w:r>
+        <w:r>
+          <w:rPr>
+            <w:noProof/>
+          </w:rPr>
+          <w:fldChar w:fldCharType="end"/>
+        </w:r>
+      </w:p>
+    </w:sdtContent>
+  </w:sdt>
+  <w:p>
+    <w:pPr>
+      <w:pStyle w:val="Footer"/>
+    </w:pPr>
+  </w:p>
+</w:ftr>
+</file>
+
+<file path=word/footnotes.xml><?xml version="1.0" encoding="utf-8"?>
+<w:footnotes xmlns:wpc="http://schemas.microsoft.com/office/word/2010/wordprocessingCanvas" xmlns:cx="http://schemas.microsoft.com/office/drawing/2014/chartex" xmlns:cx1="http://schemas.microsoft.com/office/drawing/2015/9/8/chartex" xmlns:cx2="http://schemas.microsoft.com/office/drawing/2015/10/21/chartex" xmlns:cx3="http://schemas.microsoft.com/office/drawing/2016/5/9/chartex" xmlns:cx4="http://schemas.microsoft.com/office/drawing/2016/5/10/chartex" xmlns:cx5="http://schemas.microsoft.com/office/drawing/2016/5/11/chartex" xmlns:cx6="http://schemas.microsoft.com/office/drawing/2016/5/12/chartex" xmlns:cx7="http://schemas.microsoft.com/office/drawing/2016/5/13/chartex" xmlns:cx8="http://schemas.microsoft.com/office/drawing/2016/5/14/chartex" xmlns:mc="http://schemas.openxmlformats.org/markup-compatibility/2006" xmlns:aink="http://schemas.microsoft.com/office/drawing/2016/ink" xmlns:am3d="http://schemas.microsoft.com/office/drawing/2017/model3d" xmlns:o="urn:schemas-microsoft-com:office:office" xmlns:r="http://schemas.openxmlformats.org/officeDocument/2006/relationships" xmlns:m="http://schemas.openxmlformats.org/officeDocument/2006/math" xmlns:v="urn:schemas-microsoft-com:vml" xmlns:wp14="http://schemas.microsoft.com/office/word/2010/wordprocessingDrawing" xmlns:wp="http://schemas.openxmlformats.org/drawingml/2006/wordprocessingDrawing" xmlns:w10="urn:schemas-microsoft-com:office:word" xmlns:w="http://schemas.openxmlformats.org/wordprocessingml/2006/main" xmlns:w14="http://schemas.microsoft.com/office/word/2010/wordml" xmlns:w15="http://schemas.microsoft.com/office/word/2012/wordml" xmlns:w16cex="http://schemas.microsoft.com/office/word/2018/wordml/cex" xmlns:w16cid="http://schemas.microsoft.com/office/word/2016/wordml/cid" xmlns:w16="http://schemas.microsoft.com/office/word/2018/wordml" xmlns:w16sdtdh="http://schemas.microsoft.com/office/word/2020/wordml/sdtdatahash" xmlns:w16se="http://schemas.microsoft.com/office/word/2015/wordml/symex" xmlns:wpg="http://schemas.microsoft.com/office/word/2010/wordprocessingGroup" xmlns:wpi="http://schemas.microsoft.com/office/word/2010/wordprocessingInk" xmlns:wne="http://schemas.microsoft.com/office/word/2006/wordml" xmlns:wps="http://schemas.microsoft.com/office/word/2010/wordprocessingShape" mc:Ignorable="w14 w15 w16se w16cid w16 w16cex w16sdtdh wp14">
+  <w:footnote w:type="separator" w:id="-1">
+    <w:p>
+      <w:pPr>
+        <w:spacing w:line="240" w:lineRule="auto"/>
+      </w:pPr>
+      <w:r>
+        <w:separator/>
+      </w:r>
+    </w:p>
+  </w:footnote>
+  <w:footnote w:type="continuationSeparator" w:id="0">
+    <w:p>
+      <w:pPr>
+        <w:spacing w:line="240" w:lineRule="auto"/>
+      </w:pPr>
+      <w:r>
+        <w:continuationSeparator/>
+      </w:r>
+    </w:p>
+  </w:footnote>
+</w:footnotes>
+</file>
+
+<file path=word/header1.xml><?xml version="1.0" encoding="utf-8"?>
+<w:hdr xmlns:wpc="http://schemas.microsoft.com/office/word/2010/wordprocessingCanvas" xmlns:cx="http://schemas.microsoft.com/office/drawing/2014/chartex" xmlns:cx1="http://schemas.microsoft.com/office/drawing/2015/9/8/chartex" xmlns:cx2="http://schemas.microsoft.com/office/drawing/2015/10/21/chartex" xmlns:cx3="http://schemas.microsoft.com/office/drawing/2016/5/9/chartex" xmlns:cx4="http://schemas.microsoft.com/office/drawing/2016/5/10/chartex" xmlns:cx5="http://schemas.microsoft.com/office/drawing/2016/5/11/chartex" xmlns:cx6="http://schemas.microsoft.com/office/drawing/2016/5/12/chartex" xmlns:cx7="http://schemas.microsoft.com/office/drawing/2016/5/13/chartex" xmlns:cx8="http://schemas.microsoft.com/office/drawing/2016/5/14/chartex" xmlns:mc="http://schemas.openxmlformats.org/markup-compatibility/2006" xmlns:aink="http://schemas.microsoft.com/office/drawing/2016/ink" xmlns:am3d="http://schemas.microsoft.com/office/drawing/2017/model3d" xmlns:o="urn:schemas-microsoft-com:office:office" xmlns:r="http://schemas.openxmlformats.org/officeDocument/2006/relationships" xmlns:m="http://schemas.openxmlformats.org/officeDocument/2006/math" xmlns:v="urn:schemas-microsoft-com:vml" xmlns:wp14="http://schemas.microsoft.com/office/word/2010/wordprocessingDrawing" xmlns:wp="http://schemas.openxmlformats.org/drawingml/2006/wordprocessingDrawing" xmlns:w10="urn:schemas-microsoft-com:office:word" xmlns:w="http://schemas.openxmlformats.org/wordprocessingml/2006/main" xmlns:w14="http://schemas.microsoft.com/office/word/2010/wordml" xmlns:w15="http://schemas.microsoft.com/office/word/2012/wordml" xmlns:w16cex="http://schemas.microsoft.com/office/word/2018/wordml/cex" xmlns:w16cid="http://schemas.microsoft.com/office/word/2016/wordml/cid" xmlns:w16="http://schemas.microsoft.com/office/word/2018/wordml" xmlns:w16sdtdh="http://schemas.microsoft.com/office/word/2020/wordml/sdtdatahash" xmlns:w16se="http://schemas.microsoft.com/office/word/2015/wordml/symex" xmlns:wpg="http://schemas.microsoft.com/office/word/2010/wordprocessingGroup" xmlns:wpi="http://schemas.microsoft.com/office/word/2010/wordprocessingInk" xmlns:wne="http://schemas.microsoft.com/office/word/2006/wordml" xmlns:wps="http://schemas.microsoft.com/office/word/2010/wordprocessingShape" mc:Ignorable="w14 w15 w16se w16cid w16 w16cex w16sdtdh wp14">
+  <w:p>
+    <w:pPr>
+      <w:spacing w:line="240" w:lineRule="auto"/>
+      <w:rPr>
+        <w:rFonts w:ascii="Times New Roman" w:eastAsia="Times New Roman" w:hAnsi="Times New Roman" w:cs="Times New Roman"/>
+        <w:sz w:val="24"/>
+        <w:szCs w:val="24"/>
+      </w:rPr>
+    </w:pPr>
+    <w:r>
+      <w:rPr>
+        <w:rFonts w:eastAsia="Times New Roman"/>
+        <w:color w:val="000000"/>
+      </w:rPr>
+      <w:t>Group 2</w:t>
+    </w:r>
+  </w:p>
+  <w:p>
+    <w:pPr>
+      <w:spacing w:line="240" w:lineRule="auto"/>
+      <w:rPr>
+        <w:rFonts w:ascii="Times New Roman" w:eastAsia="Times New Roman" w:hAnsi="Times New Roman" w:cs="Times New Roman"/>
+        <w:sz w:val="24"/>
+        <w:szCs w:val="24"/>
+      </w:rPr>
+    </w:pPr>
+    <w:r>
+      <w:rPr>
+        <w:rFonts w:eastAsia="Times New Roman"/>
+        <w:color w:val="000000"/>
+      </w:rPr>
+      <w:t>Stephen Behnke</w:t>
+    </w:r>
+  </w:p>
+  <w:p>
+    <w:pPr>
+      <w:spacing w:line="240" w:lineRule="auto"/>
+      <w:rPr>
+        <w:rFonts w:ascii="Times New Roman" w:eastAsia="Times New Roman" w:hAnsi="Times New Roman" w:cs="Times New Roman"/>
+        <w:sz w:val="24"/>
+        <w:szCs w:val="24"/>
+      </w:rPr>
+    </w:pPr>
+    <w:r>
+      <w:rPr>
+        <w:rFonts w:eastAsia="Times New Roman"/>
+        <w:color w:val="000000"/>
+      </w:rPr>
+      <w:t xml:space="preserve">Matthew </w:t>
+    </w:r>
+    <w:proofErr w:type="spellStart"/>
+    <w:r>
+      <w:rPr>
+        <w:rFonts w:eastAsia="Times New Roman"/>
+        <w:color w:val="000000"/>
+      </w:rPr>
+      <w:t>Kotras</w:t>
+    </w:r>
+    <w:proofErr w:type="spellEnd"/>
+  </w:p>
+  <w:p>
+    <w:pPr>
+      <w:spacing w:line="240" w:lineRule="auto"/>
+      <w:rPr>
+        <w:rFonts w:ascii="Times New Roman" w:eastAsia="Times New Roman" w:hAnsi="Times New Roman" w:cs="Times New Roman"/>
+        <w:sz w:val="24"/>
+        <w:szCs w:val="24"/>
+      </w:rPr>
+    </w:pPr>
+    <w:r>
+      <w:rPr>
+        <w:rFonts w:eastAsia="Times New Roman"/>
+        <w:color w:val="000000"/>
+      </w:rPr>
+      <w:t>Hailey Vadnais</w:t>
+    </w:r>
+  </w:p>
+  <w:p>
+    <w:pPr>
+      <w:spacing w:line="240" w:lineRule="auto"/>
+      <w:rPr>
+        <w:rFonts w:ascii="Times New Roman" w:eastAsia="Times New Roman" w:hAnsi="Times New Roman" w:cs="Times New Roman"/>
+        <w:sz w:val="24"/>
+        <w:szCs w:val="24"/>
+      </w:rPr>
+    </w:pPr>
+    <w:r>
+      <w:rPr>
+        <w:rFonts w:eastAsia="Times New Roman"/>
+        <w:color w:val="000000"/>
+      </w:rPr>
+      <w:t>Sebastian Vang</w:t>
+    </w:r>
+  </w:p>
+  <w:p>
+    <w:pPr>
+      <w:spacing w:line="240" w:lineRule="auto"/>
+      <w:rPr>
+        <w:rFonts w:ascii="Times New Roman" w:eastAsia="Times New Roman" w:hAnsi="Times New Roman" w:cs="Times New Roman"/>
+        <w:sz w:val="24"/>
+        <w:szCs w:val="24"/>
+      </w:rPr>
+    </w:pPr>
+    <w:r>
+      <w:rPr>
+        <w:rFonts w:eastAsia="Times New Roman"/>
+        <w:color w:val="000000"/>
+      </w:rPr>
+      <w:t>October 19, 2021</w:t>
+    </w:r>
+  </w:p>
+  <w:p>
+    <w:pPr>
+      <w:pStyle w:val="Header"/>
+    </w:pPr>
+  </w:p>
+</w:hdr>
+</file>
+
 <file path=word/numbering.xml><?xml version="1.0" encoding="utf-8"?>
-<w:numbering xmlns:mc="http://schemas.openxmlformats.org/markup-compatibility/2006" xmlns:o="urn:schemas-microsoft-com:office:office" xmlns:r="http://schemas.openxmlformats.org/officeDocument/2006/relationships" xmlns:m="http://schemas.openxmlformats.org/officeDocument/2006/math" xmlns:v="urn:schemas-microsoft-com:vml" xmlns:wp="http://schemas.openxmlformats.org/drawingml/2006/wordprocessingDrawing" xmlns:w10="urn:schemas-microsoft-com:office:word" xmlns:w="http://schemas.openxmlformats.org/wordprocessingml/2006/main" xmlns:wne="http://schemas.microsoft.com/office/word/2006/wordml" xmlns:sl="http://schemas.openxmlformats.org/schemaLibrary/2006/main" xmlns:a="http://schemas.openxmlformats.org/drawingml/2006/main" xmlns:pic="http://schemas.openxmlformats.org/drawingml/2006/picture" xmlns:c="http://schemas.openxmlformats.org/drawingml/2006/chart" xmlns:lc="http://schemas.openxmlformats.org/drawingml/2006/lockedCanvas" xmlns:dgm="http://schemas.openxmlformats.org/drawingml/2006/diagram" xmlns:wps="http://schemas.microsoft.com/office/word/2010/wordprocessingShape" xmlns:wpg="http://schemas.microsoft.com/office/word/2010/wordprocessingGroup" xmlns:w14="http://schemas.microsoft.com/office/word/2010/wordml" xmlns:w15="http://schemas.microsoft.com/office/word/2012/wordml">
-  <w:abstractNum w:abstractNumId="1">
+<w:numbering xmlns:wpc="http://schemas.microsoft.com/office/word/2010/wordprocessingCanvas" xmlns:cx="http://schemas.microsoft.com/office/drawing/2014/chartex" xmlns:cx1="http://schemas.microsoft.com/office/drawing/2015/9/8/chartex" xmlns:cx2="http://schemas.microsoft.com/office/drawing/2015/10/21/chartex" xmlns:cx3="http://schemas.microsoft.com/office/drawing/2016/5/9/chartex" xmlns:cx4="http://schemas.microsoft.com/office/drawing/2016/5/10/chartex" xmlns:cx5="http://schemas.microsoft.com/office/drawing/2016/5/11/chartex" xmlns:cx6="http://schemas.microsoft.com/office/drawing/2016/5/12/chartex" xmlns:cx7="http://schemas.microsoft.com/office/drawing/2016/5/13/chartex" xmlns:cx8="http://schemas.microsoft.com/office/drawing/2016/5/14/chartex" xmlns:mc="http://schemas.openxmlformats.org/markup-compatibility/2006" xmlns:aink="http://schemas.microsoft.com/office/drawing/2016/ink" xmlns:am3d="http://schemas.microsoft.com/office/drawing/2017/model3d" xmlns:o="urn:schemas-microsoft-com:office:office" xmlns:r="http://schemas.openxmlformats.org/officeDocument/2006/relationships" xmlns:m="http://schemas.openxmlformats.org/officeDocument/2006/math" xmlns:v="urn:schemas-microsoft-com:vml" xmlns:wp14="http://schemas.microsoft.com/office/word/2010/wordprocessingDrawing" xmlns:wp="http://schemas.openxmlformats.org/drawingml/2006/wordprocessingDrawing" xmlns:w10="urn:schemas-microsoft-com:office:word" xmlns:w="http://schemas.openxmlformats.org/wordprocessingml/2006/main" xmlns:w14="http://schemas.microsoft.com/office/word/2010/wordml" xmlns:w15="http://schemas.microsoft.com/office/word/2012/wordml" xmlns:w16cex="http://schemas.microsoft.com/office/word/2018/wordml/cex" xmlns:w16cid="http://schemas.microsoft.com/office/word/2016/wordml/cid" xmlns:w16="http://schemas.microsoft.com/office/word/2018/wordml" xmlns:w16sdtdh="http://schemas.microsoft.com/office/word/2020/wordml/sdtdatahash" xmlns:w16se="http://schemas.microsoft.com/office/word/2015/wordml/symex" xmlns:wpg="http://schemas.microsoft.com/office/word/2010/wordprocessingGroup" xmlns:wpi="http://schemas.microsoft.com/office/word/2010/wordprocessingInk" xmlns:wne="http://schemas.microsoft.com/office/word/2006/wordml" xmlns:wps="http://schemas.microsoft.com/office/word/2010/wordprocessingShape" mc:Ignorable="w14 w15 w16se w16cid w16 w16cex w16sdtdh wp14">
+  <w:abstractNum w:abstractNumId="0" w15:restartNumberingAfterBreak="0">
+    <w:nsid w:val="01CC2F4B"/>
+    <w:multiLevelType w:val="multilevel"/>
+    <w:tmpl w:val="15B64412"/>
     <w:lvl w:ilvl="0">
       <w:start w:val="1"/>
       <w:numFmt w:val="decimal"/>
@@ -347,20 +519,20 @@
     </w:lvl>
   </w:abstractNum>
   <w:num w:numId="1">
-    <w:abstractNumId w:val="1"/>
+    <w:abstractNumId w:val="0"/>
   </w:num>
 </w:numbering>
 </file>
 
 <file path=word/styles.xml><?xml version="1.0" encoding="utf-8"?>
-<w:styles xmlns:mc="http://schemas.openxmlformats.org/markup-compatibility/2006" xmlns:o="urn:schemas-microsoft-com:office:office" xmlns:r="http://schemas.openxmlformats.org/officeDocument/2006/relationships" xmlns:m="http://schemas.openxmlformats.org/officeDocument/2006/math" xmlns:v="urn:schemas-microsoft-com:vml" xmlns:wp="http://schemas.openxmlformats.org/drawingml/2006/wordprocessingDrawing" xmlns:w10="urn:schemas-microsoft-com:office:word" xmlns:w="http://schemas.openxmlformats.org/wordprocessingml/2006/main" xmlns:wne="http://schemas.microsoft.com/office/word/2006/wordml" xmlns:sl="http://schemas.openxmlformats.org/schemaLibrary/2006/main" xmlns:a="http://schemas.openxmlformats.org/drawingml/2006/main" xmlns:pic="http://schemas.openxmlformats.org/drawingml/2006/picture" xmlns:c="http://schemas.openxmlformats.org/drawingml/2006/chart" xmlns:lc="http://schemas.openxmlformats.org/drawingml/2006/lockedCanvas" xmlns:dgm="http://schemas.openxmlformats.org/drawingml/2006/diagram" xmlns:wps="http://schemas.microsoft.com/office/word/2010/wordprocessingShape" xmlns:wpg="http://schemas.microsoft.com/office/word/2010/wordprocessingGroup" xmlns:w14="http://schemas.microsoft.com/office/word/2010/wordml" xmlns:w15="http://schemas.microsoft.com/office/word/2012/wordml">
+<w:styles xmlns:mc="http://schemas.openxmlformats.org/markup-compatibility/2006" xmlns:r="http://schemas.openxmlformats.org/officeDocument/2006/relationships" xmlns:w="http://schemas.openxmlformats.org/wordprocessingml/2006/main" xmlns:w14="http://schemas.microsoft.com/office/word/2010/wordml" xmlns:w15="http://schemas.microsoft.com/office/word/2012/wordml" xmlns:w16cex="http://schemas.microsoft.com/office/word/2018/wordml/cex" xmlns:w16cid="http://schemas.microsoft.com/office/word/2016/wordml/cid" xmlns:w16="http://schemas.microsoft.com/office/word/2018/wordml" xmlns:w16sdtdh="http://schemas.microsoft.com/office/word/2020/wordml/sdtdatahash" xmlns:w16se="http://schemas.microsoft.com/office/word/2015/wordml/symex" mc:Ignorable="w14 w15 w16se w16cid w16 w16cex w16sdtdh">
   <w:docDefaults>
     <w:rPrDefault>
       <w:rPr>
-        <w:rFonts w:ascii="Arial" w:cs="Arial" w:eastAsia="Arial" w:hAnsi="Arial"/>
+        <w:rFonts w:ascii="Arial" w:eastAsia="Arial" w:hAnsi="Arial" w:cs="Arial"/>
         <w:sz w:val="22"/>
         <w:szCs w:val="22"/>
-        <w:lang w:val="en"/>
+        <w:lang w:val="en" w:eastAsia="en-US" w:bidi="ar-SA"/>
       </w:rPr>
     </w:rPrDefault>
     <w:pPrDefault>
@@ -369,21 +541,399 @@
       </w:pPr>
     </w:pPrDefault>
   </w:docDefaults>
-  <w:style w:type="paragraph" w:styleId="Normal" w:default="1">
-    <w:name w:val="normal"/>
-  </w:style>
-  <w:style w:type="table" w:styleId="TableNormal" w:default="1">
-    <w:name w:val="Table Normal"/>
+  <w:latentStyles w:defLockedState="0" w:defUIPriority="99" w:defSemiHidden="0" w:defUnhideWhenUsed="0" w:defQFormat="0" w:count="376">
+    <w:lsdException w:name="Normal" w:uiPriority="0" w:qFormat="1"/>
+    <w:lsdException w:name="heading 1" w:uiPriority="9" w:qFormat="1"/>
+    <w:lsdException w:name="heading 2" w:semiHidden="1" w:uiPriority="9" w:unhideWhenUsed="1" w:qFormat="1"/>
+    <w:lsdException w:name="heading 3" w:semiHidden="1" w:uiPriority="9" w:unhideWhenUsed="1" w:qFormat="1"/>
+    <w:lsdException w:name="heading 4" w:semiHidden="1" w:uiPriority="9" w:unhideWhenUsed="1" w:qFormat="1"/>
+    <w:lsdException w:name="heading 5" w:semiHidden="1" w:uiPriority="9" w:unhideWhenUsed="1" w:qFormat="1"/>
+    <w:lsdException w:name="heading 6" w:semiHidden="1" w:uiPriority="9" w:unhideWhenUsed="1" w:qFormat="1"/>
+    <w:lsdException w:name="heading 7" w:semiHidden="1" w:uiPriority="9" w:unhideWhenUsed="1" w:qFormat="1"/>
+    <w:lsdException w:name="heading 8" w:semiHidden="1" w:uiPriority="9" w:unhideWhenUsed="1" w:qFormat="1"/>
+    <w:lsdException w:name="heading 9" w:semiHidden="1" w:uiPriority="9" w:unhideWhenUsed="1" w:qFormat="1"/>
+    <w:lsdException w:name="index 1" w:semiHidden="1" w:unhideWhenUsed="1"/>
+    <w:lsdException w:name="index 2" w:semiHidden="1" w:unhideWhenUsed="1"/>
+    <w:lsdException w:name="index 3" w:semiHidden="1" w:unhideWhenUsed="1"/>
+    <w:lsdException w:name="index 4" w:semiHidden="1" w:unhideWhenUsed="1"/>
+    <w:lsdException w:name="index 5" w:semiHidden="1" w:unhideWhenUsed="1"/>
+    <w:lsdException w:name="index 6" w:semiHidden="1" w:unhideWhenUsed="1"/>
+    <w:lsdException w:name="index 7" w:semiHidden="1" w:unhideWhenUsed="1"/>
+    <w:lsdException w:name="index 8" w:semiHidden="1" w:unhideWhenUsed="1"/>
+    <w:lsdException w:name="index 9" w:semiHidden="1" w:unhideWhenUsed="1"/>
+    <w:lsdException w:name="toc 1" w:semiHidden="1" w:uiPriority="39" w:unhideWhenUsed="1"/>
+    <w:lsdException w:name="toc 2" w:semiHidden="1" w:uiPriority="39" w:unhideWhenUsed="1"/>
+    <w:lsdException w:name="toc 3" w:semiHidden="1" w:uiPriority="39" w:unhideWhenUsed="1"/>
+    <w:lsdException w:name="toc 4" w:semiHidden="1" w:uiPriority="39" w:unhideWhenUsed="1"/>
+    <w:lsdException w:name="toc 5" w:semiHidden="1" w:uiPriority="39" w:unhideWhenUsed="1"/>
+    <w:lsdException w:name="toc 6" w:semiHidden="1" w:uiPriority="39" w:unhideWhenUsed="1"/>
+    <w:lsdException w:name="toc 7" w:semiHidden="1" w:uiPriority="39" w:unhideWhenUsed="1"/>
+    <w:lsdException w:name="toc 8" w:semiHidden="1" w:uiPriority="39" w:unhideWhenUsed="1"/>
+    <w:lsdException w:name="toc 9" w:semiHidden="1" w:uiPriority="39" w:unhideWhenUsed="1"/>
+    <w:lsdException w:name="Normal Indent" w:semiHidden="1" w:unhideWhenUsed="1"/>
+    <w:lsdException w:name="footnote text" w:semiHidden="1" w:unhideWhenUsed="1"/>
+    <w:lsdException w:name="annotation text" w:semiHidden="1" w:unhideWhenUsed="1"/>
+    <w:lsdException w:name="header" w:semiHidden="1" w:unhideWhenUsed="1"/>
+    <w:lsdException w:name="footer" w:semiHidden="1" w:unhideWhenUsed="1"/>
+    <w:lsdException w:name="index heading" w:semiHidden="1" w:unhideWhenUsed="1"/>
+    <w:lsdException w:name="caption" w:semiHidden="1" w:uiPriority="35" w:unhideWhenUsed="1" w:qFormat="1"/>
+    <w:lsdException w:name="table of figures" w:semiHidden="1" w:unhideWhenUsed="1"/>
+    <w:lsdException w:name="envelope address" w:semiHidden="1" w:unhideWhenUsed="1"/>
+    <w:lsdException w:name="envelope return" w:semiHidden="1" w:unhideWhenUsed="1"/>
+    <w:lsdException w:name="footnote reference" w:semiHidden="1" w:unhideWhenUsed="1"/>
+    <w:lsdException w:name="annotation reference" w:semiHidden="1" w:unhideWhenUsed="1"/>
+    <w:lsdException w:name="line number" w:semiHidden="1" w:unhideWhenUsed="1"/>
+    <w:lsdException w:name="page number" w:semiHidden="1" w:unhideWhenUsed="1"/>
+    <w:lsdException w:name="endnote reference" w:semiHidden="1" w:unhideWhenUsed="1"/>
+    <w:lsdException w:name="endnote text" w:semiHidden="1" w:unhideWhenUsed="1"/>
+    <w:lsdException w:name="table of authorities" w:semiHidden="1" w:unhideWhenUsed="1"/>
+    <w:lsdException w:name="macro" w:semiHidden="1" w:unhideWhenUsed="1"/>
+    <w:lsdException w:name="toa heading" w:semiHidden="1" w:unhideWhenUsed="1"/>
+    <w:lsdException w:name="List" w:semiHidden="1" w:unhideWhenUsed="1"/>
+    <w:lsdException w:name="List Bullet" w:semiHidden="1" w:unhideWhenUsed="1"/>
+    <w:lsdException w:name="List Number" w:semiHidden="1" w:unhideWhenUsed="1"/>
+    <w:lsdException w:name="List 2" w:semiHidden="1" w:unhideWhenUsed="1"/>
+    <w:lsdException w:name="List 3" w:semiHidden="1" w:unhideWhenUsed="1"/>
+    <w:lsdException w:name="List 4" w:semiHidden="1" w:unhideWhenUsed="1"/>
+    <w:lsdException w:name="List 5" w:semiHidden="1" w:unhideWhenUsed="1"/>
+    <w:lsdException w:name="List Bullet 2" w:semiHidden="1" w:unhideWhenUsed="1"/>
+    <w:lsdException w:name="List Bullet 3" w:semiHidden="1" w:unhideWhenUsed="1"/>
+    <w:lsdException w:name="List Bullet 4" w:semiHidden="1" w:unhideWhenUsed="1"/>
+    <w:lsdException w:name="List Bullet 5" w:semiHidden="1" w:unhideWhenUsed="1"/>
+    <w:lsdException w:name="List Number 2" w:semiHidden="1" w:unhideWhenUsed="1"/>
+    <w:lsdException w:name="List Number 3" w:semiHidden="1" w:unhideWhenUsed="1"/>
+    <w:lsdException w:name="List Number 4" w:semiHidden="1" w:unhideWhenUsed="1"/>
+    <w:lsdException w:name="List Number 5" w:semiHidden="1" w:unhideWhenUsed="1"/>
+    <w:lsdException w:name="Title" w:uiPriority="10" w:qFormat="1"/>
+    <w:lsdException w:name="Closing" w:semiHidden="1" w:unhideWhenUsed="1"/>
+    <w:lsdException w:name="Signature" w:semiHidden="1" w:unhideWhenUsed="1"/>
+    <w:lsdException w:name="Default Paragraph Font" w:semiHidden="1" w:uiPriority="1" w:unhideWhenUsed="1"/>
+    <w:lsdException w:name="Body Text" w:semiHidden="1" w:unhideWhenUsed="1"/>
+    <w:lsdException w:name="Body Text Indent" w:semiHidden="1" w:unhideWhenUsed="1"/>
+    <w:lsdException w:name="List Continue" w:semiHidden="1" w:unhideWhenUsed="1"/>
+    <w:lsdException w:name="List Continue 2" w:semiHidden="1" w:unhideWhenUsed="1"/>
+    <w:lsdException w:name="List Continue 3" w:semiHidden="1" w:unhideWhenUsed="1"/>
+    <w:lsdException w:name="List Continue 4" w:semiHidden="1" w:unhideWhenUsed="1"/>
+    <w:lsdException w:name="List Continue 5" w:semiHidden="1" w:unhideWhenUsed="1"/>
+    <w:lsdException w:name="Message Header" w:semiHidden="1" w:unhideWhenUsed="1"/>
+    <w:lsdException w:name="Subtitle" w:uiPriority="11" w:qFormat="1"/>
+    <w:lsdException w:name="Salutation" w:semiHidden="1" w:unhideWhenUsed="1"/>
+    <w:lsdException w:name="Date" w:semiHidden="1" w:unhideWhenUsed="1"/>
+    <w:lsdException w:name="Body Text First Indent" w:semiHidden="1" w:unhideWhenUsed="1"/>
+    <w:lsdException w:name="Body Text First Indent 2" w:semiHidden="1" w:unhideWhenUsed="1"/>
+    <w:lsdException w:name="Note Heading" w:semiHidden="1" w:unhideWhenUsed="1"/>
+    <w:lsdException w:name="Body Text 2" w:semiHidden="1" w:unhideWhenUsed="1"/>
+    <w:lsdException w:name="Body Text 3" w:semiHidden="1" w:unhideWhenUsed="1"/>
+    <w:lsdException w:name="Body Text Indent 2" w:semiHidden="1" w:unhideWhenUsed="1"/>
+    <w:lsdException w:name="Body Text Indent 3" w:semiHidden="1" w:unhideWhenUsed="1"/>
+    <w:lsdException w:name="Block Text" w:semiHidden="1" w:unhideWhenUsed="1"/>
+    <w:lsdException w:name="Hyperlink" w:semiHidden="1" w:unhideWhenUsed="1"/>
+    <w:lsdException w:name="FollowedHyperlink" w:semiHidden="1" w:unhideWhenUsed="1"/>
+    <w:lsdException w:name="Strong" w:uiPriority="22" w:qFormat="1"/>
+    <w:lsdException w:name="Emphasis" w:uiPriority="20" w:qFormat="1"/>
+    <w:lsdException w:name="Document Map" w:semiHidden="1" w:unhideWhenUsed="1"/>
+    <w:lsdException w:name="Plain Text" w:semiHidden="1" w:unhideWhenUsed="1"/>
+    <w:lsdException w:name="E-mail Signature" w:semiHidden="1" w:unhideWhenUsed="1"/>
+    <w:lsdException w:name="HTML Top of Form" w:semiHidden="1" w:unhideWhenUsed="1"/>
+    <w:lsdException w:name="HTML Bottom of Form" w:semiHidden="1" w:unhideWhenUsed="1"/>
+    <w:lsdException w:name="Normal (Web)" w:semiHidden="1" w:unhideWhenUsed="1"/>
+    <w:lsdException w:name="HTML Acronym" w:semiHidden="1" w:unhideWhenUsed="1"/>
+    <w:lsdException w:name="HTML Address" w:semiHidden="1" w:unhideWhenUsed="1"/>
+    <w:lsdException w:name="HTML Cite" w:semiHidden="1" w:unhideWhenUsed="1"/>
+    <w:lsdException w:name="HTML Code" w:semiHidden="1" w:unhideWhenUsed="1"/>
+    <w:lsdException w:name="HTML Definition" w:semiHidden="1" w:unhideWhenUsed="1"/>
+    <w:lsdException w:name="HTML Keyboard" w:semiHidden="1" w:unhideWhenUsed="1"/>
+    <w:lsdException w:name="HTML Preformatted" w:semiHidden="1" w:unhideWhenUsed="1"/>
+    <w:lsdException w:name="HTML Sample" w:semiHidden="1" w:unhideWhenUsed="1"/>
+    <w:lsdException w:name="HTML Typewriter" w:semiHidden="1" w:unhideWhenUsed="1"/>
+    <w:lsdException w:name="HTML Variable" w:semiHidden="1" w:unhideWhenUsed="1"/>
+    <w:lsdException w:name="Normal Table" w:semiHidden="1" w:unhideWhenUsed="1"/>
+    <w:lsdException w:name="annotation subject" w:semiHidden="1" w:unhideWhenUsed="1"/>
+    <w:lsdException w:name="No List" w:semiHidden="1" w:unhideWhenUsed="1"/>
+    <w:lsdException w:name="Outline List 1" w:semiHidden="1" w:unhideWhenUsed="1"/>
+    <w:lsdException w:name="Outline List 2" w:semiHidden="1" w:unhideWhenUsed="1"/>
+    <w:lsdException w:name="Outline List 3" w:semiHidden="1" w:unhideWhenUsed="1"/>
+    <w:lsdException w:name="Table Simple 1" w:semiHidden="1" w:unhideWhenUsed="1"/>
+    <w:lsdException w:name="Table Simple 2" w:semiHidden="1" w:unhideWhenUsed="1"/>
+    <w:lsdException w:name="Table Simple 3" w:semiHidden="1" w:unhideWhenUsed="1"/>
+    <w:lsdException w:name="Table Classic 1" w:semiHidden="1" w:unhideWhenUsed="1"/>
+    <w:lsdException w:name="Table Classic 2" w:semiHidden="1" w:unhideWhenUsed="1"/>
+    <w:lsdException w:name="Table Classic 3" w:semiHidden="1" w:unhideWhenUsed="1"/>
+    <w:lsdException w:name="Table Classic 4" w:semiHidden="1" w:unhideWhenUsed="1"/>
+    <w:lsdException w:name="Table Colorful 1" w:semiHidden="1" w:unhideWhenUsed="1"/>
+    <w:lsdException w:name="Table Colorful 2" w:semiHidden="1" w:unhideWhenUsed="1"/>
+    <w:lsdException w:name="Table Colorful 3" w:semiHidden="1" w:unhideWhenUsed="1"/>
+    <w:lsdException w:name="Table Columns 1" w:semiHidden="1" w:unhideWhenUsed="1"/>
+    <w:lsdException w:name="Table Columns 2" w:semiHidden="1" w:unhideWhenUsed="1"/>
+    <w:lsdException w:name="Table Columns 3" w:semiHidden="1" w:unhideWhenUsed="1"/>
+    <w:lsdException w:name="Table Columns 4" w:semiHidden="1" w:unhideWhenUsed="1"/>
+    <w:lsdException w:name="Table Columns 5" w:semiHidden="1" w:unhideWhenUsed="1"/>
+    <w:lsdException w:name="Table Grid 1" w:semiHidden="1" w:unhideWhenUsed="1"/>
+    <w:lsdException w:name="Table Grid 2" w:semiHidden="1" w:unhideWhenUsed="1"/>
+    <w:lsdException w:name="Table Grid 3" w:semiHidden="1" w:unhideWhenUsed="1"/>
+    <w:lsdException w:name="Table Grid 4" w:semiHidden="1" w:unhideWhenUsed="1"/>
+    <w:lsdException w:name="Table Grid 5" w:semiHidden="1" w:unhideWhenUsed="1"/>
+    <w:lsdException w:name="Table Grid 6" w:semiHidden="1" w:unhideWhenUsed="1"/>
+    <w:lsdException w:name="Table Grid 7" w:semiHidden="1" w:unhideWhenUsed="1"/>
+    <w:lsdException w:name="Table Grid 8" w:semiHidden="1" w:unhideWhenUsed="1"/>
+    <w:lsdException w:name="Table List 1" w:semiHidden="1" w:unhideWhenUsed="1"/>
+    <w:lsdException w:name="Table List 2" w:semiHidden="1" w:unhideWhenUsed="1"/>
+    <w:lsdException w:name="Table List 3" w:semiHidden="1" w:unhideWhenUsed="1"/>
+    <w:lsdException w:name="Table List 4" w:semiHidden="1" w:unhideWhenUsed="1"/>
+    <w:lsdException w:name="Table List 5" w:semiHidden="1" w:unhideWhenUsed="1"/>
+    <w:lsdException w:name="Table List 6" w:semiHidden="1" w:unhideWhenUsed="1"/>
+    <w:lsdException w:name="Table List 7" w:semiHidden="1" w:unhideWhenUsed="1"/>
+    <w:lsdException w:name="Table List 8" w:semiHidden="1" w:unhideWhenUsed="1"/>
+    <w:lsdException w:name="Table 3D effects 1" w:semiHidden="1" w:unhideWhenUsed="1"/>
+    <w:lsdException w:name="Table 3D effects 2" w:semiHidden="1" w:unhideWhenUsed="1"/>
+    <w:lsdException w:name="Table 3D effects 3" w:semiHidden="1" w:unhideWhenUsed="1"/>
+    <w:lsdException w:name="Table Contemporary" w:semiHidden="1" w:unhideWhenUsed="1"/>
+    <w:lsdException w:name="Table Elegant" w:semiHidden="1" w:unhideWhenUsed="1"/>
+    <w:lsdException w:name="Table Professional" w:semiHidden="1" w:unhideWhenUsed="1"/>
+    <w:lsdException w:name="Table Subtle 1" w:semiHidden="1" w:unhideWhenUsed="1"/>
+    <w:lsdException w:name="Table Subtle 2" w:semiHidden="1" w:unhideWhenUsed="1"/>
+    <w:lsdException w:name="Table Web 1" w:semiHidden="1" w:unhideWhenUsed="1"/>
+    <w:lsdException w:name="Table Web 2" w:semiHidden="1" w:unhideWhenUsed="1"/>
+    <w:lsdException w:name="Table Web 3" w:semiHidden="1" w:unhideWhenUsed="1"/>
+    <w:lsdException w:name="Balloon Text" w:semiHidden="1" w:unhideWhenUsed="1"/>
+    <w:lsdException w:name="Table Grid" w:uiPriority="39"/>
+    <w:lsdException w:name="Table Theme" w:semiHidden="1" w:unhideWhenUsed="1"/>
+    <w:lsdException w:name="Placeholder Text" w:semiHidden="1"/>
+    <w:lsdException w:name="No Spacing" w:uiPriority="1" w:qFormat="1"/>
+    <w:lsdException w:name="Light Shading" w:uiPriority="60"/>
+    <w:lsdException w:name="Light List" w:uiPriority="61"/>
+    <w:lsdException w:name="Light Grid" w:uiPriority="62"/>
+    <w:lsdException w:name="Medium Shading 1" w:uiPriority="63"/>
+    <w:lsdException w:name="Medium Shading 2" w:uiPriority="64"/>
+    <w:lsdException w:name="Medium List 1" w:uiPriority="65"/>
+    <w:lsdException w:name="Medium List 2" w:uiPriority="66"/>
+    <w:lsdException w:name="Medium Grid 1" w:uiPriority="67"/>
+    <w:lsdException w:name="Medium Grid 2" w:uiPriority="68"/>
+    <w:lsdException w:name="Medium Grid 3" w:uiPriority="69"/>
+    <w:lsdException w:name="Dark List" w:uiPriority="70"/>
+    <w:lsdException w:name="Colorful Shading" w:uiPriority="71"/>
+    <w:lsdException w:name="Colorful List" w:uiPriority="72"/>
+    <w:lsdException w:name="Colorful Grid" w:uiPriority="73"/>
+    <w:lsdException w:name="Light Shading Accent 1" w:uiPriority="60"/>
+    <w:lsdException w:name="Light List Accent 1" w:uiPriority="61"/>
+    <w:lsdException w:name="Light Grid Accent 1" w:uiPriority="62"/>
+    <w:lsdException w:name="Medium Shading 1 Accent 1" w:uiPriority="63"/>
+    <w:lsdException w:name="Medium Shading 2 Accent 1" w:uiPriority="64"/>
+    <w:lsdException w:name="Medium List 1 Accent 1" w:uiPriority="65"/>
+    <w:lsdException w:name="Revision" w:semiHidden="1"/>
+    <w:lsdException w:name="List Paragraph" w:uiPriority="34" w:qFormat="1"/>
+    <w:lsdException w:name="Quote" w:uiPriority="29" w:qFormat="1"/>
+    <w:lsdException w:name="Intense Quote" w:uiPriority="30" w:qFormat="1"/>
+    <w:lsdException w:name="Medium List 2 Accent 1" w:uiPriority="66"/>
+    <w:lsdException w:name="Medium Grid 1 Accent 1" w:uiPriority="67"/>
+    <w:lsdException w:name="Medium Grid 2 Accent 1" w:uiPriority="68"/>
+    <w:lsdException w:name="Medium Grid 3 Accent 1" w:uiPriority="69"/>
+    <w:lsdException w:name="Dark List Accent 1" w:uiPriority="70"/>
+    <w:lsdException w:name="Colorful Shading Accent 1" w:uiPriority="71"/>
+    <w:lsdException w:name="Colorful List Accent 1" w:uiPriority="72"/>
+    <w:lsdException w:name="Colorful Grid Accent 1" w:uiPriority="73"/>
+    <w:lsdException w:name="Light Shading Accent 2" w:uiPriority="60"/>
+    <w:lsdException w:name="Light List Accent 2" w:uiPriority="61"/>
+    <w:lsdException w:name="Light Grid Accent 2" w:uiPriority="62"/>
+    <w:lsdException w:name="Medium Shading 1 Accent 2" w:uiPriority="63"/>
+    <w:lsdException w:name="Medium Shading 2 Accent 2" w:uiPriority="64"/>
+    <w:lsdException w:name="Medium List 1 Accent 2" w:uiPriority="65"/>
+    <w:lsdException w:name="Medium List 2 Accent 2" w:uiPriority="66"/>
+    <w:lsdException w:name="Medium Grid 1 Accent 2" w:uiPriority="67"/>
+    <w:lsdException w:name="Medium Grid 2 Accent 2" w:uiPriority="68"/>
+    <w:lsdException w:name="Medium Grid 3 Accent 2" w:uiPriority="69"/>
+    <w:lsdException w:name="Dark List Accent 2" w:uiPriority="70"/>
+    <w:lsdException w:name="Colorful Shading Accent 2" w:uiPriority="71"/>
+    <w:lsdException w:name="Colorful List Accent 2" w:uiPriority="72"/>
+    <w:lsdException w:name="Colorful Grid Accent 2" w:uiPriority="73"/>
+    <w:lsdException w:name="Light Shading Accent 3" w:uiPriority="60"/>
+    <w:lsdException w:name="Light List Accent 3" w:uiPriority="61"/>
+    <w:lsdException w:name="Light Grid Accent 3" w:uiPriority="62"/>
+    <w:lsdException w:name="Medium Shading 1 Accent 3" w:uiPriority="63"/>
+    <w:lsdException w:name="Medium Shading 2 Accent 3" w:uiPriority="64"/>
+    <w:lsdException w:name="Medium List 1 Accent 3" w:uiPriority="65"/>
+    <w:lsdException w:name="Medium List 2 Accent 3" w:uiPriority="66"/>
+    <w:lsdException w:name="Medium Grid 1 Accent 3" w:uiPriority="67"/>
+    <w:lsdException w:name="Medium Grid 2 Accent 3" w:uiPriority="68"/>
+    <w:lsdException w:name="Medium Grid 3 Accent 3" w:uiPriority="69"/>
+    <w:lsdException w:name="Dark List Accent 3" w:uiPriority="70"/>
+    <w:lsdException w:name="Colorful Shading Accent 3" w:uiPriority="71"/>
+    <w:lsdException w:name="Colorful List Accent 3" w:uiPriority="72"/>
+    <w:lsdException w:name="Colorful Grid Accent 3" w:uiPriority="73"/>
+    <w:lsdException w:name="Light Shading Accent 4" w:uiPriority="60"/>
+    <w:lsdException w:name="Light List Accent 4" w:uiPriority="61"/>
+    <w:lsdException w:name="Light Grid Accent 4" w:uiPriority="62"/>
+    <w:lsdException w:name="Medium Shading 1 Accent 4" w:uiPriority="63"/>
+    <w:lsdException w:name="Medium Shading 2 Accent 4" w:uiPriority="64"/>
+    <w:lsdException w:name="Medium List 1 Accent 4" w:uiPriority="65"/>
+    <w:lsdException w:name="Medium List 2 Accent 4" w:uiPriority="66"/>
+    <w:lsdException w:name="Medium Grid 1 Accent 4" w:uiPriority="67"/>
+    <w:lsdException w:name="Medium Grid 2 Accent 4" w:uiPriority="68"/>
+    <w:lsdException w:name="Medium Grid 3 Accent 4" w:uiPriority="69"/>
+    <w:lsdException w:name="Dark List Accent 4" w:uiPriority="70"/>
+    <w:lsdException w:name="Colorful Shading Accent 4" w:uiPriority="71"/>
+    <w:lsdException w:name="Colorful List Accent 4" w:uiPriority="72"/>
+    <w:lsdException w:name="Colorful Grid Accent 4" w:uiPriority="73"/>
+    <w:lsdException w:name="Light Shading Accent 5" w:uiPriority="60"/>
+    <w:lsdException w:name="Light List Accent 5" w:uiPriority="61"/>
+    <w:lsdException w:name="Light Grid Accent 5" w:uiPriority="62"/>
+    <w:lsdException w:name="Medium Shading 1 Accent 5" w:uiPriority="63"/>
+    <w:lsdException w:name="Medium Shading 2 Accent 5" w:uiPriority="64"/>
+    <w:lsdException w:name="Medium List 1 Accent 5" w:uiPriority="65"/>
+    <w:lsdException w:name="Medium List 2 Accent 5" w:uiPriority="66"/>
+    <w:lsdException w:name="Medium Grid 1 Accent 5" w:uiPriority="67"/>
+    <w:lsdException w:name="Medium Grid 2 Accent 5" w:uiPriority="68"/>
+    <w:lsdException w:name="Medium Grid 3 Accent 5" w:uiPriority="69"/>
+    <w:lsdException w:name="Dark List Accent 5" w:uiPriority="70"/>
+    <w:lsdException w:name="Colorful Shading Accent 5" w:uiPriority="71"/>
+    <w:lsdException w:name="Colorful List Accent 5" w:uiPriority="72"/>
+    <w:lsdException w:name="Colorful Grid Accent 5" w:uiPriority="73"/>
+    <w:lsdException w:name="Light Shading Accent 6" w:uiPriority="60"/>
+    <w:lsdException w:name="Light List Accent 6" w:uiPriority="61"/>
+    <w:lsdException w:name="Light Grid Accent 6" w:uiPriority="62"/>
+    <w:lsdException w:name="Medium Shading 1 Accent 6" w:uiPriority="63"/>
+    <w:lsdException w:name="Medium Shading 2 Accent 6" w:uiPriority="64"/>
+    <w:lsdException w:name="Medium List 1 Accent 6" w:uiPriority="65"/>
+    <w:lsdException w:name="Medium List 2 Accent 6" w:uiPriority="66"/>
+    <w:lsdException w:name="Medium Grid 1 Accent 6" w:uiPriority="67"/>
+    <w:lsdException w:name="Medium Grid 2 Accent 6" w:uiPriority="68"/>
+    <w:lsdException w:name="Medium Grid 3 Accent 6" w:uiPriority="69"/>
+    <w:lsdException w:name="Dark List Accent 6" w:uiPriority="70"/>
+    <w:lsdException w:name="Colorful Shading Accent 6" w:uiPriority="71"/>
+    <w:lsdException w:name="Colorful List Accent 6" w:uiPriority="72"/>
+    <w:lsdException w:name="Colorful Grid Accent 6" w:uiPriority="73"/>
+    <w:lsdException w:name="Subtle Emphasis" w:uiPriority="19" w:qFormat="1"/>
+    <w:lsdException w:name="Intense Emphasis" w:uiPriority="21" w:qFormat="1"/>
+    <w:lsdException w:name="Subtle Reference" w:uiPriority="31" w:qFormat="1"/>
+    <w:lsdException w:name="Intense Reference" w:uiPriority="32" w:qFormat="1"/>
+    <w:lsdException w:name="Book Title" w:uiPriority="33" w:qFormat="1"/>
+    <w:lsdException w:name="Bibliography" w:semiHidden="1" w:uiPriority="37" w:unhideWhenUsed="1"/>
+    <w:lsdException w:name="TOC Heading" w:semiHidden="1" w:uiPriority="39" w:unhideWhenUsed="1" w:qFormat="1"/>
+    <w:lsdException w:name="Plain Table 1" w:uiPriority="41"/>
+    <w:lsdException w:name="Plain Table 2" w:uiPriority="42"/>
+    <w:lsdException w:name="Plain Table 3" w:uiPriority="43"/>
+    <w:lsdException w:name="Plain Table 4" w:uiPriority="44"/>
+    <w:lsdException w:name="Plain Table 5" w:uiPriority="45"/>
+    <w:lsdException w:name="Grid Table Light" w:uiPriority="40"/>
+    <w:lsdException w:name="Grid Table 1 Light" w:uiPriority="46"/>
+    <w:lsdException w:name="Grid Table 2" w:uiPriority="47"/>
+    <w:lsdException w:name="Grid Table 3" w:uiPriority="48"/>
+    <w:lsdException w:name="Grid Table 4" w:uiPriority="49"/>
+    <w:lsdException w:name="Grid Table 5 Dark" w:uiPriority="50"/>
+    <w:lsdException w:name="Grid Table 6 Colorful" w:uiPriority="51"/>
+    <w:lsdException w:name="Grid Table 7 Colorful" w:uiPriority="52"/>
+    <w:lsdException w:name="Grid Table 1 Light Accent 1" w:uiPriority="46"/>
+    <w:lsdException w:name="Grid Table 2 Accent 1" w:uiPriority="47"/>
+    <w:lsdException w:name="Grid Table 3 Accent 1" w:uiPriority="48"/>
+    <w:lsdException w:name="Grid Table 4 Accent 1" w:uiPriority="49"/>
+    <w:lsdException w:name="Grid Table 5 Dark Accent 1" w:uiPriority="50"/>
+    <w:lsdException w:name="Grid Table 6 Colorful Accent 1" w:uiPriority="51"/>
+    <w:lsdException w:name="Grid Table 7 Colorful Accent 1" w:uiPriority="52"/>
+    <w:lsdException w:name="Grid Table 1 Light Accent 2" w:uiPriority="46"/>
+    <w:lsdException w:name="Grid Table 2 Accent 2" w:uiPriority="47"/>
+    <w:lsdException w:name="Grid Table 3 Accent 2" w:uiPriority="48"/>
+    <w:lsdException w:name="Grid Table 4 Accent 2" w:uiPriority="49"/>
+    <w:lsdException w:name="Grid Table 5 Dark Accent 2" w:uiPriority="50"/>
+    <w:lsdException w:name="Grid Table 6 Colorful Accent 2" w:uiPriority="51"/>
+    <w:lsdException w:name="Grid Table 7 Colorful Accent 2" w:uiPriority="52"/>
+    <w:lsdException w:name="Grid Table 1 Light Accent 3" w:uiPriority="46"/>
+    <w:lsdException w:name="Grid Table 2 Accent 3" w:uiPriority="47"/>
+    <w:lsdException w:name="Grid Table 3 Accent 3" w:uiPriority="48"/>
+    <w:lsdException w:name="Grid Table 4 Accent 3" w:uiPriority="49"/>
+    <w:lsdException w:name="Grid Table 5 Dark Accent 3" w:uiPriority="50"/>
+    <w:lsdException w:name="Grid Table 6 Colorful Accent 3" w:uiPriority="51"/>
+    <w:lsdException w:name="Grid Table 7 Colorful Accent 3" w:uiPriority="52"/>
+    <w:lsdException w:name="Grid Table 1 Light Accent 4" w:uiPriority="46"/>
+    <w:lsdException w:name="Grid Table 2 Accent 4" w:uiPriority="47"/>
+    <w:lsdException w:name="Grid Table 3 Accent 4" w:uiPriority="48"/>
+    <w:lsdException w:name="Grid Table 4 Accent 4" w:uiPriority="49"/>
+    <w:lsdException w:name="Grid Table 5 Dark Accent 4" w:uiPriority="50"/>
+    <w:lsdException w:name="Grid Table 6 Colorful Accent 4" w:uiPriority="51"/>
+    <w:lsdException w:name="Grid Table 7 Colorful Accent 4" w:uiPriority="52"/>
+    <w:lsdException w:name="Grid Table 1 Light Accent 5" w:uiPriority="46"/>
+    <w:lsdException w:name="Grid Table 2 Accent 5" w:uiPriority="47"/>
+    <w:lsdException w:name="Grid Table 3 Accent 5" w:uiPriority="48"/>
+    <w:lsdException w:name="Grid Table 4 Accent 5" w:uiPriority="49"/>
+    <w:lsdException w:name="Grid Table 5 Dark Accent 5" w:uiPriority="50"/>
+    <w:lsdException w:name="Grid Table 6 Colorful Accent 5" w:uiPriority="51"/>
+    <w:lsdException w:name="Grid Table 7 Colorful Accent 5" w:uiPriority="52"/>
+    <w:lsdException w:name="Grid Table 1 Light Accent 6" w:uiPriority="46"/>
+    <w:lsdException w:name="Grid Table 2 Accent 6" w:uiPriority="47"/>
+    <w:lsdException w:name="Grid Table 3 Accent 6" w:uiPriority="48"/>
+    <w:lsdException w:name="Grid Table 4 Accent 6" w:uiPriority="49"/>
+    <w:lsdException w:name="Grid Table 5 Dark Accent 6" w:uiPriority="50"/>
+    <w:lsdException w:name="Grid Table 6 Colorful Accent 6" w:uiPriority="51"/>
+    <w:lsdException w:name="Grid Table 7 Colorful Accent 6" w:uiPriority="52"/>
+    <w:lsdException w:name="List Table 1 Light" w:uiPriority="46"/>
+    <w:lsdException w:name="List Table 2" w:uiPriority="47"/>
+    <w:lsdException w:name="List Table 3" w:uiPriority="48"/>
+    <w:lsdException w:name="List Table 4" w:uiPriority="49"/>
+    <w:lsdException w:name="List Table 5 Dark" w:uiPriority="50"/>
+    <w:lsdException w:name="List Table 6 Colorful" w:uiPriority="51"/>
+    <w:lsdException w:name="List Table 7 Colorful" w:uiPriority="52"/>
+    <w:lsdException w:name="List Table 1 Light Accent 1" w:uiPriority="46"/>
+    <w:lsdException w:name="List Table 2 Accent 1" w:uiPriority="47"/>
+    <w:lsdException w:name="List Table 3 Accent 1" w:uiPriority="48"/>
+    <w:lsdException w:name="List Table 4 Accent 1" w:uiPriority="49"/>
+    <w:lsdException w:name="List Table 5 Dark Accent 1" w:uiPriority="50"/>
+    <w:lsdException w:name="List Table 6 Colorful Accent 1" w:uiPriority="51"/>
+    <w:lsdException w:name="List Table 7 Colorful Accent 1" w:uiPriority="52"/>
+    <w:lsdException w:name="List Table 1 Light Accent 2" w:uiPriority="46"/>
+    <w:lsdException w:name="List Table 2 Accent 2" w:uiPriority="47"/>
+    <w:lsdException w:name="List Table 3 Accent 2" w:uiPriority="48"/>
+    <w:lsdException w:name="List Table 4 Accent 2" w:uiPriority="49"/>
+    <w:lsdException w:name="List Table 5 Dark Accent 2" w:uiPriority="50"/>
+    <w:lsdException w:name="List Table 6 Colorful Accent 2" w:uiPriority="51"/>
+    <w:lsdException w:name="List Table 7 Colorful Accent 2" w:uiPriority="52"/>
+    <w:lsdException w:name="List Table 1 Light Accent 3" w:uiPriority="46"/>
+    <w:lsdException w:name="List Table 2 Accent 3" w:uiPriority="47"/>
+    <w:lsdException w:name="List Table 3 Accent 3" w:uiPriority="48"/>
+    <w:lsdException w:name="List Table 4 Accent 3" w:uiPriority="49"/>
+    <w:lsdException w:name="List Table 5 Dark Accent 3" w:uiPriority="50"/>
+    <w:lsdException w:name="List Table 6 Colorful Accent 3" w:uiPriority="51"/>
+    <w:lsdException w:name="List Table 7 Colorful Accent 3" w:uiPriority="52"/>
+    <w:lsdException w:name="List Table 1 Light Accent 4" w:uiPriority="46"/>
+    <w:lsdException w:name="List Table 2 Accent 4" w:uiPriority="47"/>
+    <w:lsdException w:name="List Table 3 Accent 4" w:uiPriority="48"/>
+    <w:lsdException w:name="List Table 4 Accent 4" w:uiPriority="49"/>
+    <w:lsdException w:name="List Table 5 Dark Accent 4" w:uiPriority="50"/>
+    <w:lsdException w:name="List Table 6 Colorful Accent 4" w:uiPriority="51"/>
+    <w:lsdException w:name="List Table 7 Colorful Accent 4" w:uiPriority="52"/>
+    <w:lsdException w:name="List Table 1 Light Accent 5" w:uiPriority="46"/>
+    <w:lsdException w:name="List Table 2 Accent 5" w:uiPriority="47"/>
+    <w:lsdException w:name="List Table 3 Accent 5" w:uiPriority="48"/>
+    <w:lsdException w:name="List Table 4 Accent 5" w:uiPriority="49"/>
+    <w:lsdException w:name="List Table 5 Dark Accent 5" w:uiPriority="50"/>
+    <w:lsdException w:name="List Table 6 Colorful Accent 5" w:uiPriority="51"/>
+    <w:lsdException w:name="List Table 7 Colorful Accent 5" w:uiPriority="52"/>
+    <w:lsdException w:name="List Table 1 Light Accent 6" w:uiPriority="46"/>
+    <w:lsdException w:name="List Table 2 Accent 6" w:uiPriority="47"/>
+    <w:lsdException w:name="List Table 3 Accent 6" w:uiPriority="48"/>
+    <w:lsdException w:name="List Table 4 Accent 6" w:uiPriority="49"/>
+    <w:lsdException w:name="List Table 5 Dark Accent 6" w:uiPriority="50"/>
+    <w:lsdException w:name="List Table 6 Colorful Accent 6" w:uiPriority="51"/>
+    <w:lsdException w:name="List Table 7 Colorful Accent 6" w:uiPriority="52"/>
+    <w:lsdException w:name="Mention" w:semiHidden="1" w:unhideWhenUsed="1"/>
+    <w:lsdException w:name="Smart Hyperlink" w:semiHidden="1" w:unhideWhenUsed="1"/>
+    <w:lsdException w:name="Hashtag" w:semiHidden="1" w:unhideWhenUsed="1"/>
+    <w:lsdException w:name="Unresolved Mention" w:semiHidden="1" w:unhideWhenUsed="1"/>
+    <w:lsdException w:name="Smart Link" w:semiHidden="1" w:unhideWhenUsed="1"/>
+  </w:latentStyles>
+  <w:style w:type="paragraph" w:default="1" w:styleId="Normal">
+    <w:name w:val="Normal"/>
+    <w:qFormat/>
   </w:style>
   <w:style w:type="paragraph" w:styleId="Heading1">
     <w:name w:val="heading 1"/>
     <w:basedOn w:val="Normal"/>
     <w:next w:val="Normal"/>
-    <w:pPr>
-      <w:keepNext w:val="1"/>
-      <w:keepLines w:val="1"/>
-      <w:pageBreakBefore w:val="0"/>
-      <w:spacing w:after="120" w:before="400" w:lineRule="auto"/>
+    <w:uiPriority w:val="9"/>
+    <w:qFormat/>
+    <w:pPr>
+      <w:keepNext/>
+      <w:keepLines/>
+      <w:spacing w:before="400" w:after="120"/>
+      <w:outlineLvl w:val="0"/>
     </w:pPr>
     <w:rPr>
       <w:sz w:val="40"/>
@@ -394,14 +944,17 @@
     <w:name w:val="heading 2"/>
     <w:basedOn w:val="Normal"/>
     <w:next w:val="Normal"/>
-    <w:pPr>
-      <w:keepNext w:val="1"/>
-      <w:keepLines w:val="1"/>
-      <w:pageBreakBefore w:val="0"/>
-      <w:spacing w:after="120" w:before="360" w:lineRule="auto"/>
+    <w:uiPriority w:val="9"/>
+    <w:semiHidden/>
+    <w:unhideWhenUsed/>
+    <w:qFormat/>
+    <w:pPr>
+      <w:keepNext/>
+      <w:keepLines/>
+      <w:spacing w:before="360" w:after="120"/>
+      <w:outlineLvl w:val="1"/>
     </w:pPr>
     <w:rPr>
-      <w:b w:val="0"/>
       <w:sz w:val="32"/>
       <w:szCs w:val="32"/>
     </w:rPr>
@@ -410,14 +963,17 @@
     <w:name w:val="heading 3"/>
     <w:basedOn w:val="Normal"/>
     <w:next w:val="Normal"/>
-    <w:pPr>
-      <w:keepNext w:val="1"/>
-      <w:keepLines w:val="1"/>
-      <w:pageBreakBefore w:val="0"/>
-      <w:spacing w:after="80" w:before="320" w:lineRule="auto"/>
+    <w:uiPriority w:val="9"/>
+    <w:semiHidden/>
+    <w:unhideWhenUsed/>
+    <w:qFormat/>
+    <w:pPr>
+      <w:keepNext/>
+      <w:keepLines/>
+      <w:spacing w:before="320" w:after="80"/>
+      <w:outlineLvl w:val="2"/>
     </w:pPr>
     <w:rPr>
-      <w:b w:val="0"/>
       <w:color w:val="434343"/>
       <w:sz w:val="28"/>
       <w:szCs w:val="28"/>
@@ -427,11 +983,15 @@
     <w:name w:val="heading 4"/>
     <w:basedOn w:val="Normal"/>
     <w:next w:val="Normal"/>
-    <w:pPr>
-      <w:keepNext w:val="1"/>
-      <w:keepLines w:val="1"/>
-      <w:pageBreakBefore w:val="0"/>
-      <w:spacing w:after="80" w:before="280" w:lineRule="auto"/>
+    <w:uiPriority w:val="9"/>
+    <w:semiHidden/>
+    <w:unhideWhenUsed/>
+    <w:qFormat/>
+    <w:pPr>
+      <w:keepNext/>
+      <w:keepLines/>
+      <w:spacing w:before="280" w:after="80"/>
+      <w:outlineLvl w:val="3"/>
     </w:pPr>
     <w:rPr>
       <w:color w:val="666666"/>
@@ -443,44 +1003,76 @@
     <w:name w:val="heading 5"/>
     <w:basedOn w:val="Normal"/>
     <w:next w:val="Normal"/>
-    <w:pPr>
-      <w:keepNext w:val="1"/>
-      <w:keepLines w:val="1"/>
-      <w:pageBreakBefore w:val="0"/>
-      <w:spacing w:after="80" w:before="240" w:lineRule="auto"/>
+    <w:uiPriority w:val="9"/>
+    <w:semiHidden/>
+    <w:unhideWhenUsed/>
+    <w:qFormat/>
+    <w:pPr>
+      <w:keepNext/>
+      <w:keepLines/>
+      <w:spacing w:before="240" w:after="80"/>
+      <w:outlineLvl w:val="4"/>
     </w:pPr>
     <w:rPr>
       <w:color w:val="666666"/>
-      <w:sz w:val="22"/>
-      <w:szCs w:val="22"/>
     </w:rPr>
   </w:style>
   <w:style w:type="paragraph" w:styleId="Heading6">
     <w:name w:val="heading 6"/>
     <w:basedOn w:val="Normal"/>
     <w:next w:val="Normal"/>
-    <w:pPr>
-      <w:keepNext w:val="1"/>
-      <w:keepLines w:val="1"/>
-      <w:pageBreakBefore w:val="0"/>
-      <w:spacing w:after="80" w:before="240" w:lineRule="auto"/>
+    <w:uiPriority w:val="9"/>
+    <w:semiHidden/>
+    <w:unhideWhenUsed/>
+    <w:qFormat/>
+    <w:pPr>
+      <w:keepNext/>
+      <w:keepLines/>
+      <w:spacing w:before="240" w:after="80"/>
+      <w:outlineLvl w:val="5"/>
     </w:pPr>
     <w:rPr>
-      <w:i w:val="1"/>
+      <w:i/>
       <w:color w:val="666666"/>
-      <w:sz w:val="22"/>
-      <w:szCs w:val="22"/>
     </w:rPr>
+  </w:style>
+  <w:style w:type="character" w:default="1" w:styleId="DefaultParagraphFont">
+    <w:name w:val="Default Paragraph Font"/>
+    <w:uiPriority w:val="1"/>
+    <w:semiHidden/>
+    <w:unhideWhenUsed/>
+  </w:style>
+  <w:style w:type="table" w:default="1" w:styleId="TableNormal">
+    <w:name w:val="Normal Table"/>
+    <w:uiPriority w:val="99"/>
+    <w:semiHidden/>
+    <w:unhideWhenUsed/>
+    <w:tblPr>
+      <w:tblInd w:w="0" w:type="dxa"/>
+      <w:tblCellMar>
+        <w:top w:w="0" w:type="dxa"/>
+        <w:left w:w="108" w:type="dxa"/>
+        <w:bottom w:w="0" w:type="dxa"/>
+        <w:right w:w="108" w:type="dxa"/>
+      </w:tblCellMar>
+    </w:tblPr>
+  </w:style>
+  <w:style w:type="numbering" w:default="1" w:styleId="NoList">
+    <w:name w:val="No List"/>
+    <w:uiPriority w:val="99"/>
+    <w:semiHidden/>
+    <w:unhideWhenUsed/>
   </w:style>
   <w:style w:type="paragraph" w:styleId="Title">
     <w:name w:val="Title"/>
     <w:basedOn w:val="Normal"/>
     <w:next w:val="Normal"/>
-    <w:pPr>
-      <w:keepNext w:val="1"/>
-      <w:keepLines w:val="1"/>
-      <w:pageBreakBefore w:val="0"/>
-      <w:spacing w:after="60" w:before="0" w:lineRule="auto"/>
+    <w:uiPriority w:val="10"/>
+    <w:qFormat/>
+    <w:pPr>
+      <w:keepNext/>
+      <w:keepLines/>
+      <w:spacing w:after="60"/>
     </w:pPr>
     <w:rPr>
       <w:sz w:val="52"/>
@@ -491,19 +1083,62 @@
     <w:name w:val="Subtitle"/>
     <w:basedOn w:val="Normal"/>
     <w:next w:val="Normal"/>
-    <w:pPr>
-      <w:keepNext w:val="1"/>
-      <w:keepLines w:val="1"/>
-      <w:pageBreakBefore w:val="0"/>
-      <w:spacing w:after="320" w:before="0" w:lineRule="auto"/>
+    <w:uiPriority w:val="11"/>
+    <w:qFormat/>
+    <w:pPr>
+      <w:keepNext/>
+      <w:keepLines/>
+      <w:spacing w:after="320"/>
     </w:pPr>
     <w:rPr>
-      <w:rFonts w:ascii="Arial" w:cs="Arial" w:eastAsia="Arial" w:hAnsi="Arial"/>
-      <w:i w:val="0"/>
       <w:color w:val="666666"/>
       <w:sz w:val="30"/>
       <w:szCs w:val="30"/>
     </w:rPr>
+  </w:style>
+  <w:style w:type="paragraph" w:styleId="Header">
+    <w:name w:val="header"/>
+    <w:basedOn w:val="Normal"/>
+    <w:link w:val="HeaderChar"/>
+    <w:uiPriority w:val="99"/>
+    <w:unhideWhenUsed/>
+    <w:rsid w:val="00A64ECF"/>
+    <w:pPr>
+      <w:tabs>
+        <w:tab w:val="center" w:pos="4680"/>
+        <w:tab w:val="right" w:pos="9360"/>
+      </w:tabs>
+      <w:spacing w:line="240" w:lineRule="auto"/>
+    </w:pPr>
+  </w:style>
+  <w:style w:type="character" w:customStyle="1" w:styleId="HeaderChar">
+    <w:name w:val="Header Char"/>
+    <w:basedOn w:val="DefaultParagraphFont"/>
+    <w:link w:val="Header"/>
+    <w:uiPriority w:val="99"/>
+    <w:rsid w:val="00A64ECF"/>
+  </w:style>
+  <w:style w:type="paragraph" w:styleId="Footer">
+    <w:name w:val="footer"/>
+    <w:basedOn w:val="Normal"/>
+    <w:link w:val="FooterChar"/>
+    <w:uiPriority w:val="99"/>
+    <w:unhideWhenUsed/>
+    <w:rsid w:val="00A64ECF"/>
+    <w:pPr>
+      <w:tabs>
+        <w:tab w:val="center" w:pos="4680"/>
+        <w:tab w:val="right" w:pos="9360"/>
+      </w:tabs>
+      <w:spacing w:line="240" w:lineRule="auto"/>
+    </w:pPr>
+  </w:style>
+  <w:style w:type="character" w:customStyle="1" w:styleId="FooterChar">
+    <w:name w:val="Footer Char"/>
+    <w:basedOn w:val="DefaultParagraphFont"/>
+    <w:link w:val="Footer"/>
+    <w:uiPriority w:val="99"/>
+    <w:rsid w:val="00A64ECF"/>
   </w:style>
 </w:styles>
 </file>

</xml_diff>

<commit_message>
Added c# coding standards, half of first page
Added c# coding standards and general formatting to first page
</commit_message>
<xml_diff>
--- a/Coding Standards.docx
+++ b/Coding Standards.docx
@@ -4,169 +4,580 @@
   <w:body>
     <w:p>
       <w:pPr>
+        <w:spacing w:line="240" w:lineRule="auto"/>
         <w:jc w:val="center"/>
         <w:rPr>
+          <w:rFonts w:ascii="Times New Roman" w:eastAsia="Times New Roman" w:hAnsi="Times New Roman" w:cs="Times New Roman"/>
+          <w:sz w:val="24"/>
+          <w:szCs w:val="24"/>
+        </w:rPr>
+      </w:pPr>
+      <w:r>
+        <w:rPr>
+          <w:rFonts w:eastAsia="Times New Roman"/>
           <w:b/>
-        </w:rPr>
-      </w:pPr>
-      <w:r>
-        <w:rPr>
-          <w:b/>
+          <w:bCs/>
+          <w:color w:val="000000"/>
+          <w:sz w:val="40"/>
+          <w:szCs w:val="40"/>
         </w:rPr>
         <w:t>Coding Standards</w:t>
       </w:r>
     </w:p>
     <w:p>
       <w:pPr>
-        <w:rPr>
-          <w:b/>
-        </w:rPr>
-      </w:pPr>
-      <w:r>
-        <w:rPr>
-          <w:b/>
-        </w:rPr>
-        <w:t>MySQL Standards:</w:t>
+        <w:spacing w:line="240" w:lineRule="auto"/>
+        <w:jc w:val="center"/>
+        <w:rPr>
+          <w:rFonts w:ascii="Times New Roman" w:eastAsia="Times New Roman" w:hAnsi="Times New Roman" w:cs="Times New Roman"/>
+          <w:sz w:val="24"/>
+          <w:szCs w:val="24"/>
+        </w:rPr>
+      </w:pPr>
+      <w:r>
+        <w:rPr>
+          <w:rFonts w:eastAsia="Times New Roman"/>
+          <w:color w:val="000000"/>
+          <w:sz w:val="28"/>
+          <w:szCs w:val="28"/>
+        </w:rPr>
+        <w:t>C# Coding Standards</w:t>
       </w:r>
     </w:p>
     <w:p>
       <w:pPr>
         <w:numPr>
           <w:ilvl w:val="0"/>
-          <w:numId w:val="1"/>
+          <w:numId w:val="2"/>
         </w:numPr>
-      </w:pPr>
-      <w:r>
-        <w:t>Table names should be Pascal case</w:t>
+        <w:spacing w:line="240" w:lineRule="auto"/>
+        <w:textAlignment w:val="baseline"/>
+        <w:rPr>
+          <w:rFonts w:eastAsia="Times New Roman"/>
+          <w:color w:val="000000"/>
+          <w:sz w:val="24"/>
+          <w:szCs w:val="24"/>
+        </w:rPr>
+      </w:pPr>
+      <w:r>
+        <w:rPr>
+          <w:rFonts w:eastAsia="Times New Roman"/>
+          <w:color w:val="000000"/>
+          <w:sz w:val="24"/>
+          <w:szCs w:val="24"/>
+        </w:rPr>
+        <w:t>Use 4 spaces per indentation</w:t>
+      </w:r>
+    </w:p>
+    <w:p>
+      <w:pPr>
+        <w:numPr>
+          <w:ilvl w:val="0"/>
+          <w:numId w:val="2"/>
+        </w:numPr>
+        <w:spacing w:line="240" w:lineRule="auto"/>
+        <w:textAlignment w:val="baseline"/>
+        <w:rPr>
+          <w:rFonts w:eastAsia="Times New Roman"/>
+          <w:color w:val="000000"/>
+          <w:sz w:val="24"/>
+          <w:szCs w:val="24"/>
+        </w:rPr>
+      </w:pPr>
+      <w:r>
+        <w:rPr>
+          <w:rFonts w:eastAsia="Times New Roman"/>
+          <w:color w:val="000000"/>
+          <w:sz w:val="24"/>
+          <w:szCs w:val="24"/>
+        </w:rPr>
+        <w:t>Class structure order</w:t>
       </w:r>
     </w:p>
     <w:p>
       <w:pPr>
         <w:numPr>
           <w:ilvl w:val="1"/>
-          <w:numId w:val="1"/>
+          <w:numId w:val="2"/>
         </w:numPr>
-      </w:pPr>
-      <w:r>
-        <w:t xml:space="preserve">Ex: </w:t>
-      </w:r>
-      <w:proofErr w:type="spellStart"/>
-      <w:r>
-        <w:t>PizzaTable</w:t>
-      </w:r>
-      <w:proofErr w:type="spellEnd"/>
+        <w:spacing w:line="240" w:lineRule="auto"/>
+        <w:textAlignment w:val="baseline"/>
+        <w:rPr>
+          <w:rFonts w:eastAsia="Times New Roman"/>
+          <w:color w:val="000000"/>
+          <w:sz w:val="24"/>
+          <w:szCs w:val="24"/>
+        </w:rPr>
+      </w:pPr>
+      <w:r>
+        <w:rPr>
+          <w:rFonts w:eastAsia="Times New Roman"/>
+          <w:color w:val="000000"/>
+          <w:sz w:val="24"/>
+          <w:szCs w:val="24"/>
+        </w:rPr>
+        <w:t>Fields</w:t>
+      </w:r>
+    </w:p>
+    <w:p>
+      <w:pPr>
+        <w:numPr>
+          <w:ilvl w:val="2"/>
+          <w:numId w:val="2"/>
+        </w:numPr>
+        <w:spacing w:line="240" w:lineRule="auto"/>
+        <w:textAlignment w:val="baseline"/>
+        <w:rPr>
+          <w:rFonts w:eastAsia="Times New Roman"/>
+          <w:color w:val="000000"/>
+          <w:sz w:val="24"/>
+          <w:szCs w:val="24"/>
+        </w:rPr>
+      </w:pPr>
+      <w:r>
+        <w:rPr>
+          <w:rFonts w:eastAsia="Times New Roman"/>
+          <w:color w:val="000000"/>
+          <w:sz w:val="24"/>
+          <w:szCs w:val="24"/>
+        </w:rPr>
+        <w:t>Public</w:t>
+      </w:r>
+    </w:p>
+    <w:p>
+      <w:pPr>
+        <w:numPr>
+          <w:ilvl w:val="2"/>
+          <w:numId w:val="2"/>
+        </w:numPr>
+        <w:spacing w:line="240" w:lineRule="auto"/>
+        <w:textAlignment w:val="baseline"/>
+        <w:rPr>
+          <w:rFonts w:eastAsia="Times New Roman"/>
+          <w:color w:val="000000"/>
+          <w:sz w:val="24"/>
+          <w:szCs w:val="24"/>
+        </w:rPr>
+      </w:pPr>
+      <w:r>
+        <w:rPr>
+          <w:rFonts w:eastAsia="Times New Roman"/>
+          <w:color w:val="000000"/>
+          <w:sz w:val="24"/>
+          <w:szCs w:val="24"/>
+        </w:rPr>
+        <w:t>Private</w:t>
+      </w:r>
+    </w:p>
+    <w:p>
+      <w:pPr>
+        <w:numPr>
+          <w:ilvl w:val="1"/>
+          <w:numId w:val="2"/>
+        </w:numPr>
+        <w:spacing w:line="240" w:lineRule="auto"/>
+        <w:textAlignment w:val="baseline"/>
+        <w:rPr>
+          <w:rFonts w:eastAsia="Times New Roman"/>
+          <w:color w:val="000000"/>
+          <w:sz w:val="24"/>
+          <w:szCs w:val="24"/>
+        </w:rPr>
+      </w:pPr>
+      <w:r>
+        <w:rPr>
+          <w:rFonts w:eastAsia="Times New Roman"/>
+          <w:color w:val="000000"/>
+          <w:sz w:val="24"/>
+          <w:szCs w:val="24"/>
+        </w:rPr>
+        <w:t>Constructors</w:t>
+      </w:r>
+    </w:p>
+    <w:p>
+      <w:pPr>
+        <w:numPr>
+          <w:ilvl w:val="1"/>
+          <w:numId w:val="2"/>
+        </w:numPr>
+        <w:spacing w:line="240" w:lineRule="auto"/>
+        <w:textAlignment w:val="baseline"/>
+        <w:rPr>
+          <w:rFonts w:eastAsia="Times New Roman"/>
+          <w:color w:val="000000"/>
+          <w:sz w:val="24"/>
+          <w:szCs w:val="24"/>
+        </w:rPr>
+      </w:pPr>
+      <w:r>
+        <w:rPr>
+          <w:rFonts w:eastAsia="Times New Roman"/>
+          <w:color w:val="000000"/>
+          <w:sz w:val="24"/>
+          <w:szCs w:val="24"/>
+        </w:rPr>
+        <w:t>Properties</w:t>
+      </w:r>
+    </w:p>
+    <w:p>
+      <w:pPr>
+        <w:numPr>
+          <w:ilvl w:val="1"/>
+          <w:numId w:val="2"/>
+        </w:numPr>
+        <w:spacing w:line="240" w:lineRule="auto"/>
+        <w:textAlignment w:val="baseline"/>
+        <w:rPr>
+          <w:rFonts w:eastAsia="Times New Roman"/>
+          <w:color w:val="000000"/>
+          <w:sz w:val="24"/>
+          <w:szCs w:val="24"/>
+        </w:rPr>
+      </w:pPr>
+      <w:r>
+        <w:rPr>
+          <w:rFonts w:eastAsia="Times New Roman"/>
+          <w:color w:val="000000"/>
+          <w:sz w:val="24"/>
+          <w:szCs w:val="24"/>
+        </w:rPr>
+        <w:t>Methods</w:t>
+      </w:r>
     </w:p>
     <w:p>
       <w:pPr>
         <w:numPr>
           <w:ilvl w:val="0"/>
-          <w:numId w:val="1"/>
+          <w:numId w:val="2"/>
         </w:numPr>
-      </w:pPr>
-      <w:r>
-        <w:t>Row and column names should be all lowercase and with underscores in place of spaces</w:t>
+        <w:spacing w:line="240" w:lineRule="auto"/>
+        <w:textAlignment w:val="baseline"/>
+        <w:rPr>
+          <w:rFonts w:eastAsia="Times New Roman"/>
+          <w:color w:val="000000"/>
+          <w:sz w:val="24"/>
+          <w:szCs w:val="24"/>
+        </w:rPr>
+      </w:pPr>
+      <w:r>
+        <w:rPr>
+          <w:rFonts w:eastAsia="Times New Roman"/>
+          <w:color w:val="000000"/>
+          <w:sz w:val="24"/>
+          <w:szCs w:val="24"/>
+        </w:rPr>
+        <w:t>Variable naming</w:t>
       </w:r>
     </w:p>
     <w:p>
       <w:pPr>
         <w:numPr>
           <w:ilvl w:val="1"/>
-          <w:numId w:val="1"/>
+          <w:numId w:val="2"/>
         </w:numPr>
-      </w:pPr>
-      <w:r>
-        <w:t xml:space="preserve">Example: </w:t>
-      </w:r>
+        <w:spacing w:line="240" w:lineRule="auto"/>
+        <w:textAlignment w:val="baseline"/>
+        <w:rPr>
+          <w:rFonts w:eastAsia="Times New Roman"/>
+          <w:color w:val="000000"/>
+          <w:sz w:val="24"/>
+          <w:szCs w:val="24"/>
+        </w:rPr>
+      </w:pPr>
+      <w:r>
+        <w:rPr>
+          <w:rFonts w:eastAsia="Times New Roman"/>
+          <w:color w:val="000000"/>
+          <w:sz w:val="24"/>
+          <w:szCs w:val="24"/>
+        </w:rPr>
+        <w:t>Regular variables</w:t>
+      </w:r>
+    </w:p>
+    <w:p>
+      <w:pPr>
+        <w:numPr>
+          <w:ilvl w:val="2"/>
+          <w:numId w:val="2"/>
+        </w:numPr>
+        <w:spacing w:line="240" w:lineRule="auto"/>
+        <w:textAlignment w:val="baseline"/>
+        <w:rPr>
+          <w:rFonts w:eastAsia="Times New Roman"/>
+          <w:color w:val="000000"/>
+          <w:sz w:val="24"/>
+          <w:szCs w:val="24"/>
+        </w:rPr>
+      </w:pPr>
+      <w:r>
+        <w:rPr>
+          <w:rFonts w:eastAsia="Times New Roman"/>
+          <w:color w:val="000000"/>
+          <w:sz w:val="24"/>
+          <w:szCs w:val="24"/>
+        </w:rPr>
+        <w:t>Public</w:t>
+      </w:r>
+    </w:p>
+    <w:p>
+      <w:pPr>
+        <w:numPr>
+          <w:ilvl w:val="3"/>
+          <w:numId w:val="3"/>
+        </w:numPr>
+        <w:spacing w:line="240" w:lineRule="auto"/>
+        <w:textAlignment w:val="baseline"/>
+        <w:rPr>
+          <w:rFonts w:eastAsia="Times New Roman"/>
+          <w:color w:val="000000"/>
+          <w:sz w:val="24"/>
+          <w:szCs w:val="24"/>
+        </w:rPr>
+      </w:pPr>
       <w:proofErr w:type="spellStart"/>
       <w:r>
-        <w:t>first_name</w:t>
+        <w:rPr>
+          <w:rFonts w:eastAsia="Times New Roman"/>
+          <w:color w:val="000000"/>
+          <w:sz w:val="24"/>
+          <w:szCs w:val="24"/>
+        </w:rPr>
+        <w:t>PascalCase</w:t>
       </w:r>
       <w:proofErr w:type="spellEnd"/>
-      <w:r>
-        <w:t xml:space="preserve"> </w:t>
-      </w:r>
     </w:p>
     <w:p>
       <w:pPr>
         <w:numPr>
-          <w:ilvl w:val="0"/>
-          <w:numId w:val="1"/>
+          <w:ilvl w:val="2"/>
+          <w:numId w:val="3"/>
         </w:numPr>
-      </w:pPr>
-      <w:r>
-        <w:t>Query keywords should be all capital letters</w:t>
+        <w:spacing w:line="240" w:lineRule="auto"/>
+        <w:textAlignment w:val="baseline"/>
+        <w:rPr>
+          <w:rFonts w:eastAsia="Times New Roman"/>
+          <w:color w:val="000000"/>
+          <w:sz w:val="24"/>
+          <w:szCs w:val="24"/>
+        </w:rPr>
+      </w:pPr>
+      <w:r>
+        <w:rPr>
+          <w:rFonts w:eastAsia="Times New Roman"/>
+          <w:color w:val="000000"/>
+          <w:sz w:val="24"/>
+          <w:szCs w:val="24"/>
+        </w:rPr>
+        <w:t>Private</w:t>
+      </w:r>
+    </w:p>
+    <w:p>
+      <w:pPr>
+        <w:numPr>
+          <w:ilvl w:val="3"/>
+          <w:numId w:val="3"/>
+        </w:numPr>
+        <w:spacing w:line="240" w:lineRule="auto"/>
+        <w:textAlignment w:val="baseline"/>
+        <w:rPr>
+          <w:rFonts w:eastAsia="Times New Roman"/>
+          <w:color w:val="000000"/>
+          <w:sz w:val="24"/>
+          <w:szCs w:val="24"/>
+        </w:rPr>
+      </w:pPr>
+      <w:r>
+        <w:rPr>
+          <w:rFonts w:eastAsia="Times New Roman"/>
+          <w:color w:val="000000"/>
+          <w:sz w:val="24"/>
+          <w:szCs w:val="24"/>
+        </w:rPr>
+        <w:t>_camelCase</w:t>
       </w:r>
     </w:p>
     <w:p>
       <w:pPr>
         <w:numPr>
           <w:ilvl w:val="1"/>
-          <w:numId w:val="1"/>
+          <w:numId w:val="3"/>
         </w:numPr>
-      </w:pPr>
-      <w:r>
-        <w:t xml:space="preserve">SELECT </w:t>
-      </w:r>
+        <w:spacing w:line="240" w:lineRule="auto"/>
+        <w:textAlignment w:val="baseline"/>
+        <w:rPr>
+          <w:rFonts w:eastAsia="Times New Roman"/>
+          <w:color w:val="000000"/>
+          <w:sz w:val="24"/>
+          <w:szCs w:val="24"/>
+        </w:rPr>
+      </w:pPr>
+      <w:r>
+        <w:rPr>
+          <w:rFonts w:eastAsia="Times New Roman"/>
+          <w:color w:val="000000"/>
+          <w:sz w:val="24"/>
+          <w:szCs w:val="24"/>
+        </w:rPr>
+        <w:t>Static variables</w:t>
+      </w:r>
+    </w:p>
+    <w:p>
+      <w:pPr>
+        <w:numPr>
+          <w:ilvl w:val="2"/>
+          <w:numId w:val="3"/>
+        </w:numPr>
+        <w:spacing w:line="240" w:lineRule="auto"/>
+        <w:textAlignment w:val="baseline"/>
+        <w:rPr>
+          <w:rFonts w:eastAsia="Times New Roman"/>
+          <w:color w:val="000000"/>
+          <w:sz w:val="24"/>
+          <w:szCs w:val="24"/>
+        </w:rPr>
+      </w:pPr>
+      <w:r>
+        <w:rPr>
+          <w:rFonts w:eastAsia="Times New Roman"/>
+          <w:color w:val="000000"/>
+          <w:sz w:val="24"/>
+          <w:szCs w:val="24"/>
+        </w:rPr>
+        <w:t>Public</w:t>
+      </w:r>
+    </w:p>
+    <w:p>
+      <w:pPr>
+        <w:numPr>
+          <w:ilvl w:val="3"/>
+          <w:numId w:val="3"/>
+        </w:numPr>
+        <w:spacing w:line="240" w:lineRule="auto"/>
+        <w:textAlignment w:val="baseline"/>
+        <w:rPr>
+          <w:rFonts w:eastAsia="Times New Roman"/>
+          <w:color w:val="000000"/>
+          <w:sz w:val="24"/>
+          <w:szCs w:val="24"/>
+        </w:rPr>
+      </w:pPr>
+      <w:proofErr w:type="spellStart"/>
+      <w:r>
+        <w:rPr>
+          <w:rFonts w:eastAsia="Times New Roman"/>
+          <w:color w:val="000000"/>
+          <w:sz w:val="24"/>
+          <w:szCs w:val="24"/>
+        </w:rPr>
+        <w:t>PascalCase</w:t>
+      </w:r>
+      <w:proofErr w:type="spellEnd"/>
+    </w:p>
+    <w:p>
+      <w:pPr>
+        <w:numPr>
+          <w:ilvl w:val="2"/>
+          <w:numId w:val="3"/>
+        </w:numPr>
+        <w:spacing w:line="240" w:lineRule="auto"/>
+        <w:textAlignment w:val="baseline"/>
+        <w:rPr>
+          <w:rFonts w:eastAsia="Times New Roman"/>
+          <w:color w:val="000000"/>
+          <w:sz w:val="24"/>
+          <w:szCs w:val="24"/>
+        </w:rPr>
+      </w:pPr>
+      <w:r>
+        <w:rPr>
+          <w:rFonts w:eastAsia="Times New Roman"/>
+          <w:color w:val="000000"/>
+          <w:sz w:val="24"/>
+          <w:szCs w:val="24"/>
+        </w:rPr>
+        <w:t>Private</w:t>
+      </w:r>
+    </w:p>
+    <w:p>
+      <w:pPr>
+        <w:numPr>
+          <w:ilvl w:val="3"/>
+          <w:numId w:val="3"/>
+        </w:numPr>
+        <w:spacing w:line="240" w:lineRule="auto"/>
+        <w:textAlignment w:val="baseline"/>
+        <w:rPr>
+          <w:rFonts w:eastAsia="Times New Roman"/>
+          <w:color w:val="000000"/>
+          <w:sz w:val="24"/>
+          <w:szCs w:val="24"/>
+        </w:rPr>
+      </w:pPr>
+      <w:proofErr w:type="spellStart"/>
+      <w:r>
+        <w:rPr>
+          <w:rFonts w:eastAsia="Times New Roman"/>
+          <w:color w:val="000000"/>
+          <w:sz w:val="24"/>
+          <w:szCs w:val="24"/>
+        </w:rPr>
+        <w:t>s_camelCase</w:t>
+      </w:r>
+      <w:proofErr w:type="spellEnd"/>
     </w:p>
     <w:p>
       <w:pPr>
         <w:numPr>
           <w:ilvl w:val="1"/>
-          <w:numId w:val="1"/>
+          <w:numId w:val="3"/>
         </w:numPr>
-      </w:pPr>
-      <w:r>
-        <w:t xml:space="preserve">FROM </w:t>
+        <w:spacing w:line="240" w:lineRule="auto"/>
+        <w:textAlignment w:val="baseline"/>
+        <w:rPr>
+          <w:rFonts w:eastAsia="Times New Roman"/>
+          <w:color w:val="000000"/>
+          <w:sz w:val="24"/>
+          <w:szCs w:val="24"/>
+        </w:rPr>
+      </w:pPr>
+      <w:r>
+        <w:rPr>
+          <w:rFonts w:eastAsia="Times New Roman"/>
+          <w:color w:val="000000"/>
+          <w:sz w:val="24"/>
+          <w:szCs w:val="24"/>
+        </w:rPr>
+        <w:t>Constants (Private and Public)</w:t>
       </w:r>
     </w:p>
     <w:p>
       <w:pPr>
         <w:numPr>
-          <w:ilvl w:val="1"/>
-          <w:numId w:val="1"/>
+          <w:ilvl w:val="2"/>
+          <w:numId w:val="3"/>
         </w:numPr>
-      </w:pPr>
-      <w:proofErr w:type="gramStart"/>
-      <w:r>
-        <w:t>WHERE</w:t>
-      </w:r>
-      <w:proofErr w:type="gramEnd"/>
-    </w:p>
-    <w:p>
-      <w:pPr>
-        <w:numPr>
-          <w:ilvl w:val="0"/>
-          <w:numId w:val="1"/>
-        </w:numPr>
-      </w:pPr>
-      <w:r>
-        <w:t>Whitespace between commas and operators</w:t>
-      </w:r>
-    </w:p>
-    <w:p>
-      <w:pPr>
-        <w:numPr>
-          <w:ilvl w:val="1"/>
-          <w:numId w:val="1"/>
-        </w:numPr>
-      </w:pPr>
-      <w:r>
-        <w:t>Ex: SELECT title, name, age, cookies</w:t>
-      </w:r>
-    </w:p>
-    <w:p>
-      <w:pPr>
-        <w:rPr>
-          <w:b/>
-        </w:rPr>
-      </w:pPr>
-      <w:r>
-        <w:rPr>
-          <w:b/>
-        </w:rPr>
-        <w:t>C# Standards:</w:t>
-      </w:r>
-    </w:p>
+        <w:spacing w:line="240" w:lineRule="auto"/>
+        <w:textAlignment w:val="baseline"/>
+        <w:rPr>
+          <w:rFonts w:eastAsia="Times New Roman"/>
+          <w:color w:val="000000"/>
+          <w:sz w:val="24"/>
+          <w:szCs w:val="24"/>
+        </w:rPr>
+      </w:pPr>
+      <w:proofErr w:type="spellStart"/>
+      <w:r>
+        <w:rPr>
+          <w:rFonts w:eastAsia="Times New Roman"/>
+          <w:color w:val="000000"/>
+          <w:sz w:val="24"/>
+          <w:szCs w:val="24"/>
+        </w:rPr>
+        <w:t>PascalCase</w:t>
+      </w:r>
+      <w:proofErr w:type="spellEnd"/>
+    </w:p>
+    <w:p/>
     <w:sectPr>
       <w:headerReference w:type="default" r:id="rId7"/>
       <w:footerReference w:type="default" r:id="rId8"/>
@@ -518,8 +929,164 @@
       </w:rPr>
     </w:lvl>
   </w:abstractNum>
+  <w:abstractNum w:abstractNumId="1" w15:restartNumberingAfterBreak="0">
+    <w:nsid w:val="71494E72"/>
+    <w:multiLevelType w:val="multilevel"/>
+    <w:tmpl w:val="6B9E072E"/>
+    <w:lvl w:ilvl="0">
+      <w:start w:val="1"/>
+      <w:numFmt w:val="bullet"/>
+      <w:lvlText w:val=""/>
+      <w:lvlJc w:val="left"/>
+      <w:pPr>
+        <w:tabs>
+          <w:tab w:val="num" w:pos="720"/>
+        </w:tabs>
+        <w:ind w:left="720" w:hanging="360"/>
+      </w:pPr>
+      <w:rPr>
+        <w:rFonts w:ascii="Symbol" w:hAnsi="Symbol" w:hint="default"/>
+        <w:sz w:val="20"/>
+      </w:rPr>
+    </w:lvl>
+    <w:lvl w:ilvl="1">
+      <w:start w:val="1"/>
+      <w:numFmt w:val="bullet"/>
+      <w:lvlText w:val="o"/>
+      <w:lvlJc w:val="left"/>
+      <w:pPr>
+        <w:tabs>
+          <w:tab w:val="num" w:pos="1440"/>
+        </w:tabs>
+        <w:ind w:left="1440" w:hanging="360"/>
+      </w:pPr>
+      <w:rPr>
+        <w:rFonts w:ascii="Courier New" w:hAnsi="Courier New" w:hint="default"/>
+        <w:sz w:val="20"/>
+      </w:rPr>
+    </w:lvl>
+    <w:lvl w:ilvl="2">
+      <w:start w:val="1"/>
+      <w:numFmt w:val="bullet"/>
+      <w:lvlText w:val=""/>
+      <w:lvlJc w:val="left"/>
+      <w:pPr>
+        <w:tabs>
+          <w:tab w:val="num" w:pos="2160"/>
+        </w:tabs>
+        <w:ind w:left="2160" w:hanging="360"/>
+      </w:pPr>
+      <w:rPr>
+        <w:rFonts w:ascii="Wingdings" w:hAnsi="Wingdings" w:hint="default"/>
+        <w:sz w:val="20"/>
+      </w:rPr>
+    </w:lvl>
+    <w:lvl w:ilvl="3">
+      <w:start w:val="1"/>
+      <w:numFmt w:val="bullet"/>
+      <w:lvlText w:val=""/>
+      <w:lvlJc w:val="left"/>
+      <w:pPr>
+        <w:tabs>
+          <w:tab w:val="num" w:pos="2880"/>
+        </w:tabs>
+        <w:ind w:left="2880" w:hanging="360"/>
+      </w:pPr>
+      <w:rPr>
+        <w:rFonts w:ascii="Wingdings" w:hAnsi="Wingdings" w:hint="default"/>
+        <w:sz w:val="20"/>
+      </w:rPr>
+    </w:lvl>
+    <w:lvl w:ilvl="4" w:tentative="1">
+      <w:start w:val="1"/>
+      <w:numFmt w:val="bullet"/>
+      <w:lvlText w:val=""/>
+      <w:lvlJc w:val="left"/>
+      <w:pPr>
+        <w:tabs>
+          <w:tab w:val="num" w:pos="3600"/>
+        </w:tabs>
+        <w:ind w:left="3600" w:hanging="360"/>
+      </w:pPr>
+      <w:rPr>
+        <w:rFonts w:ascii="Wingdings" w:hAnsi="Wingdings" w:hint="default"/>
+        <w:sz w:val="20"/>
+      </w:rPr>
+    </w:lvl>
+    <w:lvl w:ilvl="5" w:tentative="1">
+      <w:start w:val="1"/>
+      <w:numFmt w:val="bullet"/>
+      <w:lvlText w:val=""/>
+      <w:lvlJc w:val="left"/>
+      <w:pPr>
+        <w:tabs>
+          <w:tab w:val="num" w:pos="4320"/>
+        </w:tabs>
+        <w:ind w:left="4320" w:hanging="360"/>
+      </w:pPr>
+      <w:rPr>
+        <w:rFonts w:ascii="Wingdings" w:hAnsi="Wingdings" w:hint="default"/>
+        <w:sz w:val="20"/>
+      </w:rPr>
+    </w:lvl>
+    <w:lvl w:ilvl="6" w:tentative="1">
+      <w:start w:val="1"/>
+      <w:numFmt w:val="bullet"/>
+      <w:lvlText w:val=""/>
+      <w:lvlJc w:val="left"/>
+      <w:pPr>
+        <w:tabs>
+          <w:tab w:val="num" w:pos="5040"/>
+        </w:tabs>
+        <w:ind w:left="5040" w:hanging="360"/>
+      </w:pPr>
+      <w:rPr>
+        <w:rFonts w:ascii="Wingdings" w:hAnsi="Wingdings" w:hint="default"/>
+        <w:sz w:val="20"/>
+      </w:rPr>
+    </w:lvl>
+    <w:lvl w:ilvl="7" w:tentative="1">
+      <w:start w:val="1"/>
+      <w:numFmt w:val="bullet"/>
+      <w:lvlText w:val=""/>
+      <w:lvlJc w:val="left"/>
+      <w:pPr>
+        <w:tabs>
+          <w:tab w:val="num" w:pos="5760"/>
+        </w:tabs>
+        <w:ind w:left="5760" w:hanging="360"/>
+      </w:pPr>
+      <w:rPr>
+        <w:rFonts w:ascii="Wingdings" w:hAnsi="Wingdings" w:hint="default"/>
+        <w:sz w:val="20"/>
+      </w:rPr>
+    </w:lvl>
+    <w:lvl w:ilvl="8" w:tentative="1">
+      <w:start w:val="1"/>
+      <w:numFmt w:val="bullet"/>
+      <w:lvlText w:val=""/>
+      <w:lvlJc w:val="left"/>
+      <w:pPr>
+        <w:tabs>
+          <w:tab w:val="num" w:pos="6480"/>
+        </w:tabs>
+        <w:ind w:left="6480" w:hanging="360"/>
+      </w:pPr>
+      <w:rPr>
+        <w:rFonts w:ascii="Wingdings" w:hAnsi="Wingdings" w:hint="default"/>
+        <w:sz w:val="20"/>
+      </w:rPr>
+    </w:lvl>
+  </w:abstractNum>
   <w:num w:numId="1">
     <w:abstractNumId w:val="0"/>
+  </w:num>
+  <w:num w:numId="2">
+    <w:abstractNumId w:val="1"/>
+  </w:num>
+  <w:num w:numId="3">
+    <w:abstractNumId w:val="1"/>
+    <w:lvlOverride w:ilvl="0"/>
   </w:num>
 </w:numbering>
 </file>

</xml_diff>

<commit_message>
Add line numbers to standards
</commit_message>
<xml_diff>
--- a/Coding Standards.docx
+++ b/Coding Standards.docx
@@ -296,13 +296,12 @@
       <w:pPr>
         <w:numPr>
           <w:ilvl w:val="0"/>
-          <w:numId w:val="8"/>
-        </w:numPr>
-        <w:spacing w:line="240" w:lineRule="auto"/>
-        <w:textAlignment w:val="baseline"/>
-        <w:rPr>
-          <w:rFonts w:eastAsia="Times New Roman"/>
-          <w:color w:val="000000"/>
+          <w:numId w:val="7"/>
+        </w:numPr>
+        <w:spacing w:line="240" w:lineRule="auto"/>
+        <w:textAlignment w:val="baseline"/>
+        <w:rPr>
+          <w:rFonts w:ascii="Times New Roman" w:eastAsia="Times New Roman" w:hAnsi="Times New Roman" w:cs="Times New Roman"/>
           <w:sz w:val="24"/>
           <w:szCs w:val="24"/>
           <w:lang w:val="en-US"/>
@@ -485,7 +484,7 @@
       <w:pPr>
         <w:numPr>
           <w:ilvl w:val="0"/>
-          <w:numId w:val="8"/>
+          <w:numId w:val="7"/>
         </w:numPr>
         <w:spacing w:line="240" w:lineRule="auto"/>
         <w:textAlignment w:val="baseline"/>
@@ -836,7 +835,7 @@
       <w:pPr>
         <w:numPr>
           <w:ilvl w:val="0"/>
-          <w:numId w:val="9"/>
+          <w:numId w:val="7"/>
         </w:numPr>
         <w:spacing w:line="240" w:lineRule="auto"/>
         <w:textAlignment w:val="baseline"/>
@@ -902,7 +901,7 @@
       <w:pPr>
         <w:numPr>
           <w:ilvl w:val="0"/>
-          <w:numId w:val="9"/>
+          <w:numId w:val="7"/>
         </w:numPr>
         <w:spacing w:line="240" w:lineRule="auto"/>
         <w:textAlignment w:val="baseline"/>
@@ -929,7 +928,7 @@
       <w:pPr>
         <w:numPr>
           <w:ilvl w:val="0"/>
-          <w:numId w:val="9"/>
+          <w:numId w:val="7"/>
         </w:numPr>
         <w:spacing w:line="240" w:lineRule="auto"/>
         <w:textAlignment w:val="baseline"/>
@@ -1075,7 +1074,7 @@
       <w:pPr>
         <w:numPr>
           <w:ilvl w:val="0"/>
-          <w:numId w:val="10"/>
+          <w:numId w:val="7"/>
         </w:numPr>
         <w:spacing w:line="240" w:lineRule="auto"/>
         <w:textAlignment w:val="baseline"/>
@@ -1140,7 +1139,7 @@
       <w:pPr>
         <w:numPr>
           <w:ilvl w:val="0"/>
-          <w:numId w:val="10"/>
+          <w:numId w:val="7"/>
         </w:numPr>
         <w:spacing w:line="240" w:lineRule="auto"/>
         <w:textAlignment w:val="baseline"/>
@@ -2706,11 +2705,11 @@
   <w:abstractNum w:abstractNumId="2" w15:restartNumberingAfterBreak="0">
     <w:nsid w:val="12531E68"/>
     <w:multiLevelType w:val="multilevel"/>
-    <w:tmpl w:val="83ACDEFE"/>
+    <w:tmpl w:val="B52C0362"/>
     <w:lvl w:ilvl="0">
       <w:start w:val="1"/>
-      <w:numFmt w:val="bullet"/>
-      <w:lvlText w:val=""/>
+      <w:numFmt w:val="decimal"/>
+      <w:lvlText w:val="%1."/>
       <w:lvlJc w:val="left"/>
       <w:pPr>
         <w:tabs>
@@ -2719,7 +2718,7 @@
         <w:ind w:left="720" w:hanging="360"/>
       </w:pPr>
       <w:rPr>
-        <w:rFonts w:ascii="Symbol" w:hAnsi="Symbol" w:hint="default"/>
+        <w:rFonts w:hint="default"/>
         <w:sz w:val="20"/>
       </w:rPr>
     </w:lvl>
@@ -2855,11 +2854,11 @@
   <w:abstractNum w:abstractNumId="3" w15:restartNumberingAfterBreak="0">
     <w:nsid w:val="149E1C48"/>
     <w:multiLevelType w:val="multilevel"/>
-    <w:tmpl w:val="4D84185E"/>
+    <w:tmpl w:val="B52C0362"/>
     <w:lvl w:ilvl="0">
       <w:start w:val="1"/>
-      <w:numFmt w:val="bullet"/>
-      <w:lvlText w:val=""/>
+      <w:numFmt w:val="decimal"/>
+      <w:lvlText w:val="%1."/>
       <w:lvlJc w:val="left"/>
       <w:pPr>
         <w:tabs>
@@ -2868,7 +2867,7 @@
         <w:ind w:left="720" w:hanging="360"/>
       </w:pPr>
       <w:rPr>
-        <w:rFonts w:ascii="Symbol" w:hAnsi="Symbol" w:hint="default"/>
+        <w:rFonts w:hint="default"/>
         <w:sz w:val="20"/>
       </w:rPr>
     </w:lvl>
@@ -3451,11 +3450,11 @@
   <w:abstractNum w:abstractNumId="7" w15:restartNumberingAfterBreak="0">
     <w:nsid w:val="375752C5"/>
     <w:multiLevelType w:val="multilevel"/>
-    <w:tmpl w:val="13C02A68"/>
+    <w:tmpl w:val="B52C0362"/>
     <w:lvl w:ilvl="0">
       <w:start w:val="1"/>
-      <w:numFmt w:val="bullet"/>
-      <w:lvlText w:val=""/>
+      <w:numFmt w:val="decimal"/>
+      <w:lvlText w:val="%1."/>
       <w:lvlJc w:val="left"/>
       <w:pPr>
         <w:tabs>
@@ -3464,7 +3463,7 @@
         <w:ind w:left="720" w:hanging="360"/>
       </w:pPr>
       <w:rPr>
-        <w:rFonts w:ascii="Symbol" w:hAnsi="Symbol" w:hint="default"/>
+        <w:rFonts w:hint="default"/>
         <w:sz w:val="20"/>
       </w:rPr>
     </w:lvl>
@@ -3598,13 +3597,162 @@
     </w:lvl>
   </w:abstractNum>
   <w:abstractNum w:abstractNumId="8" w15:restartNumberingAfterBreak="0">
+    <w:nsid w:val="6B59796D"/>
+    <w:multiLevelType w:val="multilevel"/>
+    <w:tmpl w:val="B52C0362"/>
+    <w:lvl w:ilvl="0">
+      <w:start w:val="1"/>
+      <w:numFmt w:val="decimal"/>
+      <w:lvlText w:val="%1."/>
+      <w:lvlJc w:val="left"/>
+      <w:pPr>
+        <w:tabs>
+          <w:tab w:val="num" w:pos="720"/>
+        </w:tabs>
+        <w:ind w:left="720" w:hanging="360"/>
+      </w:pPr>
+      <w:rPr>
+        <w:rFonts w:hint="default"/>
+        <w:sz w:val="20"/>
+      </w:rPr>
+    </w:lvl>
+    <w:lvl w:ilvl="1">
+      <w:start w:val="1"/>
+      <w:numFmt w:val="bullet"/>
+      <w:lvlText w:val="o"/>
+      <w:lvlJc w:val="left"/>
+      <w:pPr>
+        <w:tabs>
+          <w:tab w:val="num" w:pos="1440"/>
+        </w:tabs>
+        <w:ind w:left="1440" w:hanging="360"/>
+      </w:pPr>
+      <w:rPr>
+        <w:rFonts w:ascii="Courier New" w:hAnsi="Courier New" w:hint="default"/>
+        <w:sz w:val="20"/>
+      </w:rPr>
+    </w:lvl>
+    <w:lvl w:ilvl="2" w:tentative="1">
+      <w:start w:val="1"/>
+      <w:numFmt w:val="bullet"/>
+      <w:lvlText w:val=""/>
+      <w:lvlJc w:val="left"/>
+      <w:pPr>
+        <w:tabs>
+          <w:tab w:val="num" w:pos="2160"/>
+        </w:tabs>
+        <w:ind w:left="2160" w:hanging="360"/>
+      </w:pPr>
+      <w:rPr>
+        <w:rFonts w:ascii="Wingdings" w:hAnsi="Wingdings" w:hint="default"/>
+        <w:sz w:val="20"/>
+      </w:rPr>
+    </w:lvl>
+    <w:lvl w:ilvl="3" w:tentative="1">
+      <w:start w:val="1"/>
+      <w:numFmt w:val="bullet"/>
+      <w:lvlText w:val=""/>
+      <w:lvlJc w:val="left"/>
+      <w:pPr>
+        <w:tabs>
+          <w:tab w:val="num" w:pos="2880"/>
+        </w:tabs>
+        <w:ind w:left="2880" w:hanging="360"/>
+      </w:pPr>
+      <w:rPr>
+        <w:rFonts w:ascii="Wingdings" w:hAnsi="Wingdings" w:hint="default"/>
+        <w:sz w:val="20"/>
+      </w:rPr>
+    </w:lvl>
+    <w:lvl w:ilvl="4" w:tentative="1">
+      <w:start w:val="1"/>
+      <w:numFmt w:val="bullet"/>
+      <w:lvlText w:val=""/>
+      <w:lvlJc w:val="left"/>
+      <w:pPr>
+        <w:tabs>
+          <w:tab w:val="num" w:pos="3600"/>
+        </w:tabs>
+        <w:ind w:left="3600" w:hanging="360"/>
+      </w:pPr>
+      <w:rPr>
+        <w:rFonts w:ascii="Wingdings" w:hAnsi="Wingdings" w:hint="default"/>
+        <w:sz w:val="20"/>
+      </w:rPr>
+    </w:lvl>
+    <w:lvl w:ilvl="5" w:tentative="1">
+      <w:start w:val="1"/>
+      <w:numFmt w:val="bullet"/>
+      <w:lvlText w:val=""/>
+      <w:lvlJc w:val="left"/>
+      <w:pPr>
+        <w:tabs>
+          <w:tab w:val="num" w:pos="4320"/>
+        </w:tabs>
+        <w:ind w:left="4320" w:hanging="360"/>
+      </w:pPr>
+      <w:rPr>
+        <w:rFonts w:ascii="Wingdings" w:hAnsi="Wingdings" w:hint="default"/>
+        <w:sz w:val="20"/>
+      </w:rPr>
+    </w:lvl>
+    <w:lvl w:ilvl="6" w:tentative="1">
+      <w:start w:val="1"/>
+      <w:numFmt w:val="bullet"/>
+      <w:lvlText w:val=""/>
+      <w:lvlJc w:val="left"/>
+      <w:pPr>
+        <w:tabs>
+          <w:tab w:val="num" w:pos="5040"/>
+        </w:tabs>
+        <w:ind w:left="5040" w:hanging="360"/>
+      </w:pPr>
+      <w:rPr>
+        <w:rFonts w:ascii="Wingdings" w:hAnsi="Wingdings" w:hint="default"/>
+        <w:sz w:val="20"/>
+      </w:rPr>
+    </w:lvl>
+    <w:lvl w:ilvl="7" w:tentative="1">
+      <w:start w:val="1"/>
+      <w:numFmt w:val="bullet"/>
+      <w:lvlText w:val=""/>
+      <w:lvlJc w:val="left"/>
+      <w:pPr>
+        <w:tabs>
+          <w:tab w:val="num" w:pos="5760"/>
+        </w:tabs>
+        <w:ind w:left="5760" w:hanging="360"/>
+      </w:pPr>
+      <w:rPr>
+        <w:rFonts w:ascii="Wingdings" w:hAnsi="Wingdings" w:hint="default"/>
+        <w:sz w:val="20"/>
+      </w:rPr>
+    </w:lvl>
+    <w:lvl w:ilvl="8" w:tentative="1">
+      <w:start w:val="1"/>
+      <w:numFmt w:val="bullet"/>
+      <w:lvlText w:val=""/>
+      <w:lvlJc w:val="left"/>
+      <w:pPr>
+        <w:tabs>
+          <w:tab w:val="num" w:pos="6480"/>
+        </w:tabs>
+        <w:ind w:left="6480" w:hanging="360"/>
+      </w:pPr>
+      <w:rPr>
+        <w:rFonts w:ascii="Wingdings" w:hAnsi="Wingdings" w:hint="default"/>
+        <w:sz w:val="20"/>
+      </w:rPr>
+    </w:lvl>
+  </w:abstractNum>
+  <w:abstractNum w:abstractNumId="9" w15:restartNumberingAfterBreak="0">
     <w:nsid w:val="70A40C62"/>
     <w:multiLevelType w:val="multilevel"/>
-    <w:tmpl w:val="6DB8BC1E"/>
+    <w:tmpl w:val="B52C0362"/>
     <w:lvl w:ilvl="0">
       <w:start w:val="1"/>
-      <w:numFmt w:val="bullet"/>
-      <w:lvlText w:val=""/>
+      <w:numFmt w:val="decimal"/>
+      <w:lvlText w:val="%1."/>
       <w:lvlJc w:val="left"/>
       <w:pPr>
         <w:tabs>
@@ -3613,7 +3761,7 @@
         <w:ind w:left="720" w:hanging="360"/>
       </w:pPr>
       <w:rPr>
-        <w:rFonts w:ascii="Symbol" w:hAnsi="Symbol" w:hint="default"/>
+        <w:rFonts w:hint="default"/>
         <w:sz w:val="20"/>
       </w:rPr>
     </w:lvl>
@@ -3746,7 +3894,7 @@
       </w:rPr>
     </w:lvl>
   </w:abstractNum>
-  <w:abstractNum w:abstractNumId="9" w15:restartNumberingAfterBreak="0">
+  <w:abstractNum w:abstractNumId="10" w15:restartNumberingAfterBreak="0">
     <w:nsid w:val="71494E72"/>
     <w:multiLevelType w:val="multilevel"/>
     <w:tmpl w:val="6B9E072E"/>
@@ -3899,10 +4047,10 @@
     <w:abstractNumId w:val="0"/>
   </w:num>
   <w:num w:numId="2">
-    <w:abstractNumId w:val="9"/>
+    <w:abstractNumId w:val="10"/>
   </w:num>
   <w:num w:numId="3">
-    <w:abstractNumId w:val="9"/>
+    <w:abstractNumId w:val="10"/>
   </w:num>
   <w:num w:numId="4">
     <w:abstractNumId w:val="4"/>
@@ -3914,7 +4062,7 @@
     <w:abstractNumId w:val="5"/>
   </w:num>
   <w:num w:numId="7">
-    <w:abstractNumId w:val="8"/>
+    <w:abstractNumId w:val="9"/>
   </w:num>
   <w:num w:numId="8">
     <w:abstractNumId w:val="7"/>
@@ -3930,6 +4078,9 @@
   </w:num>
   <w:num w:numId="12">
     <w:abstractNumId w:val="2"/>
+  </w:num>
+  <w:num w:numId="13">
+    <w:abstractNumId w:val="8"/>
   </w:num>
 </w:numbering>
 </file>
@@ -4571,6 +4722,17 @@
     <w:basedOn w:val="DefaultParagraphFont"/>
     <w:rsid w:val="00315A80"/>
   </w:style>
+  <w:style w:type="paragraph" w:styleId="ListParagraph">
+    <w:name w:val="List Paragraph"/>
+    <w:basedOn w:val="Normal"/>
+    <w:uiPriority w:val="34"/>
+    <w:qFormat/>
+    <w:rsid w:val="00A11B59"/>
+    <w:pPr>
+      <w:ind w:left="720"/>
+      <w:contextualSpacing/>
+    </w:pPr>
+  </w:style>
 </w:styles>
 </file>
 

</xml_diff>

<commit_message>
Add class naming standards
</commit_message>
<xml_diff>
--- a/Coding Standards.docx
+++ b/Coding Standards.docx
@@ -238,6 +238,7 @@
         </w:rPr>
         <w:t>⎵⎵⎵</w:t>
       </w:r>
+      <w:proofErr w:type="spellStart"/>
       <w:r>
         <w:rPr>
           <w:rFonts w:ascii="Courier New" w:eastAsia="Times New Roman" w:hAnsi="Courier New" w:cs="Courier New"/>
@@ -247,8 +248,33 @@
           <w:shd w:val="clear" w:color="auto" w:fill="F2F2F2"/>
           <w:lang w:val="en-US"/>
         </w:rPr>
-        <w:t>Console.WriteLine(“Hello world!”);</w:t>
-      </w:r>
+        <w:t>Console.WriteLine</w:t>
+      </w:r>
+      <w:proofErr w:type="spellEnd"/>
+      <w:r>
+        <w:rPr>
+          <w:rFonts w:ascii="Courier New" w:eastAsia="Times New Roman" w:hAnsi="Courier New" w:cs="Courier New"/>
+          <w:color w:val="000000"/>
+          <w:sz w:val="24"/>
+          <w:szCs w:val="24"/>
+          <w:shd w:val="clear" w:color="auto" w:fill="F2F2F2"/>
+          <w:lang w:val="en-US"/>
+        </w:rPr>
+        <w:t>(“Hello world!”</w:t>
+      </w:r>
+      <w:proofErr w:type="gramStart"/>
+      <w:r>
+        <w:rPr>
+          <w:rFonts w:ascii="Courier New" w:eastAsia="Times New Roman" w:hAnsi="Courier New" w:cs="Courier New"/>
+          <w:color w:val="000000"/>
+          <w:sz w:val="24"/>
+          <w:szCs w:val="24"/>
+          <w:shd w:val="clear" w:color="auto" w:fill="F2F2F2"/>
+          <w:lang w:val="en-US"/>
+        </w:rPr>
+        <w:t>);</w:t>
+      </w:r>
+      <w:proofErr w:type="gramEnd"/>
     </w:p>
     <w:p>
       <w:pPr>
@@ -577,6 +603,7 @@
           <w:lang w:val="en-US"/>
         </w:rPr>
       </w:pPr>
+      <w:proofErr w:type="spellStart"/>
       <w:r>
         <w:rPr>
           <w:rFonts w:ascii="Courier New" w:eastAsia="Times New Roman" w:hAnsi="Courier New" w:cs="Courier New"/>
@@ -587,6 +614,7 @@
         </w:rPr>
         <w:t>PascalCase</w:t>
       </w:r>
+      <w:proofErr w:type="spellEnd"/>
     </w:p>
     <w:p>
       <w:pPr>
@@ -712,6 +740,7 @@
           <w:lang w:val="en-US"/>
         </w:rPr>
       </w:pPr>
+      <w:proofErr w:type="spellStart"/>
       <w:r>
         <w:rPr>
           <w:rFonts w:ascii="Courier New" w:eastAsia="Times New Roman" w:hAnsi="Courier New" w:cs="Courier New"/>
@@ -722,6 +751,7 @@
         </w:rPr>
         <w:t>PascalCase</w:t>
       </w:r>
+      <w:proofErr w:type="spellEnd"/>
     </w:p>
     <w:p>
       <w:pPr>
@@ -766,6 +796,7 @@
           <w:lang w:val="en-US"/>
         </w:rPr>
       </w:pPr>
+      <w:proofErr w:type="spellStart"/>
       <w:r>
         <w:rPr>
           <w:rFonts w:ascii="Courier New" w:eastAsia="Times New Roman" w:hAnsi="Courier New" w:cs="Courier New"/>
@@ -776,6 +807,7 @@
         </w:rPr>
         <w:t>s_camelCase</w:t>
       </w:r>
+      <w:proofErr w:type="spellEnd"/>
     </w:p>
     <w:p>
       <w:pPr>
@@ -820,6 +852,7 @@
           <w:lang w:val="en-US"/>
         </w:rPr>
       </w:pPr>
+      <w:proofErr w:type="spellStart"/>
       <w:r>
         <w:rPr>
           <w:rFonts w:ascii="Courier New" w:eastAsia="Times New Roman" w:hAnsi="Courier New" w:cs="Courier New"/>
@@ -830,6 +863,7 @@
         </w:rPr>
         <w:t>PascalCase</w:t>
       </w:r>
+      <w:proofErr w:type="spellEnd"/>
     </w:p>
     <w:p>
       <w:pPr>
@@ -883,7 +917,68 @@
           <w:shd w:val="clear" w:color="auto" w:fill="EFEFEF"/>
           <w:lang w:val="en-US"/>
         </w:rPr>
-        <w:t>Result result = myFunction(a, b, c)</w:t>
+        <w:t xml:space="preserve">Result </w:t>
+      </w:r>
+      <w:proofErr w:type="spellStart"/>
+      <w:r>
+        <w:rPr>
+          <w:rFonts w:ascii="Courier New" w:eastAsia="Times New Roman" w:hAnsi="Courier New" w:cs="Courier New"/>
+          <w:color w:val="000000"/>
+          <w:sz w:val="24"/>
+          <w:szCs w:val="24"/>
+          <w:shd w:val="clear" w:color="auto" w:fill="EFEFEF"/>
+          <w:lang w:val="en-US"/>
+        </w:rPr>
+        <w:t>result</w:t>
+      </w:r>
+      <w:proofErr w:type="spellEnd"/>
+      <w:r>
+        <w:rPr>
+          <w:rFonts w:ascii="Courier New" w:eastAsia="Times New Roman" w:hAnsi="Courier New" w:cs="Courier New"/>
+          <w:color w:val="000000"/>
+          <w:sz w:val="24"/>
+          <w:szCs w:val="24"/>
+          <w:shd w:val="clear" w:color="auto" w:fill="EFEFEF"/>
+          <w:lang w:val="en-US"/>
+        </w:rPr>
+        <w:t xml:space="preserve"> = </w:t>
+      </w:r>
+      <w:proofErr w:type="spellStart"/>
+      <w:proofErr w:type="gramStart"/>
+      <w:r>
+        <w:rPr>
+          <w:rFonts w:ascii="Courier New" w:eastAsia="Times New Roman" w:hAnsi="Courier New" w:cs="Courier New"/>
+          <w:color w:val="000000"/>
+          <w:sz w:val="24"/>
+          <w:szCs w:val="24"/>
+          <w:shd w:val="clear" w:color="auto" w:fill="EFEFEF"/>
+          <w:lang w:val="en-US"/>
+        </w:rPr>
+        <w:t>myFunction</w:t>
+      </w:r>
+      <w:proofErr w:type="spellEnd"/>
+      <w:r>
+        <w:rPr>
+          <w:rFonts w:ascii="Courier New" w:eastAsia="Times New Roman" w:hAnsi="Courier New" w:cs="Courier New"/>
+          <w:color w:val="000000"/>
+          <w:sz w:val="24"/>
+          <w:szCs w:val="24"/>
+          <w:shd w:val="clear" w:color="auto" w:fill="EFEFEF"/>
+          <w:lang w:val="en-US"/>
+        </w:rPr>
+        <w:t>(</w:t>
+      </w:r>
+      <w:proofErr w:type="gramEnd"/>
+      <w:r>
+        <w:rPr>
+          <w:rFonts w:ascii="Courier New" w:eastAsia="Times New Roman" w:hAnsi="Courier New" w:cs="Courier New"/>
+          <w:color w:val="000000"/>
+          <w:sz w:val="24"/>
+          <w:szCs w:val="24"/>
+          <w:shd w:val="clear" w:color="auto" w:fill="EFEFEF"/>
+          <w:lang w:val="en-US"/>
+        </w:rPr>
+        <w:t>a, b, c)</w:t>
       </w:r>
       <w:r>
         <w:rPr>
@@ -1044,8 +1139,21 @@
           <w:shd w:val="clear" w:color="auto" w:fill="EFEFEF"/>
           <w:lang w:val="en-US"/>
         </w:rPr>
-        <w:t>return 0;</w:t>
-      </w:r>
+        <w:t xml:space="preserve">return </w:t>
+      </w:r>
+      <w:proofErr w:type="gramStart"/>
+      <w:r>
+        <w:rPr>
+          <w:rFonts w:ascii="Courier New" w:eastAsia="Times New Roman" w:hAnsi="Courier New" w:cs="Courier New"/>
+          <w:color w:val="000000"/>
+          <w:sz w:val="24"/>
+          <w:szCs w:val="24"/>
+          <w:shd w:val="clear" w:color="auto" w:fill="EFEFEF"/>
+          <w:lang w:val="en-US"/>
+        </w:rPr>
+        <w:t>0;</w:t>
+      </w:r>
+      <w:proofErr w:type="gramEnd"/>
     </w:p>
     <w:p>
       <w:pPr>
@@ -1132,8 +1240,21 @@
           <w:shd w:val="clear" w:color="auto" w:fill="EFEFEF"/>
           <w:lang w:val="en-US"/>
         </w:rPr>
-        <w:t>a = a - b;</w:t>
-      </w:r>
+        <w:t xml:space="preserve">a = a - </w:t>
+      </w:r>
+      <w:proofErr w:type="gramStart"/>
+      <w:r>
+        <w:rPr>
+          <w:rFonts w:ascii="Courier New" w:eastAsia="Times New Roman" w:hAnsi="Courier New" w:cs="Courier New"/>
+          <w:color w:val="000000"/>
+          <w:sz w:val="24"/>
+          <w:szCs w:val="24"/>
+          <w:shd w:val="clear" w:color="auto" w:fill="EFEFEF"/>
+          <w:lang w:val="en-US"/>
+        </w:rPr>
+        <w:t>b;</w:t>
+      </w:r>
+      <w:proofErr w:type="gramEnd"/>
     </w:p>
     <w:p>
       <w:pPr>
@@ -1160,7 +1281,51 @@
           <w:lang w:val="en-US"/>
         </w:rPr>
         <w:lastRenderedPageBreak/>
-        <w:t>When making sql calls within C#, always parameterize the values being passed into the sql statement. Do not concatenate them with “+” symbols to the query string.</w:t>
+        <w:t xml:space="preserve">When making </w:t>
+      </w:r>
+      <w:proofErr w:type="spellStart"/>
+      <w:r>
+        <w:rPr>
+          <w:rFonts w:eastAsia="Times New Roman"/>
+          <w:color w:val="000000"/>
+          <w:sz w:val="24"/>
+          <w:szCs w:val="24"/>
+          <w:lang w:val="en-US"/>
+        </w:rPr>
+        <w:t>sql</w:t>
+      </w:r>
+      <w:proofErr w:type="spellEnd"/>
+      <w:r>
+        <w:rPr>
+          <w:rFonts w:eastAsia="Times New Roman"/>
+          <w:color w:val="000000"/>
+          <w:sz w:val="24"/>
+          <w:szCs w:val="24"/>
+          <w:lang w:val="en-US"/>
+        </w:rPr>
+        <w:t xml:space="preserve"> calls within C#, always parameterize the values being passed into the </w:t>
+      </w:r>
+      <w:proofErr w:type="spellStart"/>
+      <w:r>
+        <w:rPr>
+          <w:rFonts w:eastAsia="Times New Roman"/>
+          <w:color w:val="000000"/>
+          <w:sz w:val="24"/>
+          <w:szCs w:val="24"/>
+          <w:lang w:val="en-US"/>
+        </w:rPr>
+        <w:t>sql</w:t>
+      </w:r>
+      <w:proofErr w:type="spellEnd"/>
+      <w:r>
+        <w:rPr>
+          <w:rFonts w:eastAsia="Times New Roman"/>
+          <w:color w:val="000000"/>
+          <w:sz w:val="24"/>
+          <w:szCs w:val="24"/>
+          <w:lang w:val="en-US"/>
+        </w:rPr>
+        <w:t xml:space="preserve"> statement. Do not concatenate them with “+” symbols to the query string.</w:t>
       </w:r>
     </w:p>
     <w:p>
@@ -1210,7 +1375,55 @@
           <w:shd w:val="clear" w:color="auto" w:fill="EDEFF4"/>
           <w:lang w:val="en-US"/>
         </w:rPr>
-        <w:t>var sqlStmt = "INSERT INTO cars(name, price) VALUES(@name, @price)";</w:t>
+        <w:t xml:space="preserve">var </w:t>
+      </w:r>
+      <w:proofErr w:type="spellStart"/>
+      <w:r>
+        <w:rPr>
+          <w:rFonts w:ascii="Courier New" w:eastAsia="Times New Roman" w:hAnsi="Courier New" w:cs="Courier New"/>
+          <w:color w:val="000000"/>
+          <w:sz w:val="24"/>
+          <w:szCs w:val="24"/>
+          <w:shd w:val="clear" w:color="auto" w:fill="EDEFF4"/>
+          <w:lang w:val="en-US"/>
+        </w:rPr>
+        <w:t>sqlStmt</w:t>
+      </w:r>
+      <w:proofErr w:type="spellEnd"/>
+      <w:r>
+        <w:rPr>
+          <w:rFonts w:ascii="Courier New" w:eastAsia="Times New Roman" w:hAnsi="Courier New" w:cs="Courier New"/>
+          <w:color w:val="000000"/>
+          <w:sz w:val="24"/>
+          <w:szCs w:val="24"/>
+          <w:shd w:val="clear" w:color="auto" w:fill="EDEFF4"/>
+          <w:lang w:val="en-US"/>
+        </w:rPr>
+        <w:t xml:space="preserve"> = "INSERT INTO </w:t>
+      </w:r>
+      <w:proofErr w:type="gramStart"/>
+      <w:r>
+        <w:rPr>
+          <w:rFonts w:ascii="Courier New" w:eastAsia="Times New Roman" w:hAnsi="Courier New" w:cs="Courier New"/>
+          <w:color w:val="000000"/>
+          <w:sz w:val="24"/>
+          <w:szCs w:val="24"/>
+          <w:shd w:val="clear" w:color="auto" w:fill="EDEFF4"/>
+          <w:lang w:val="en-US"/>
+        </w:rPr>
+        <w:t>cars(</w:t>
+      </w:r>
+      <w:proofErr w:type="gramEnd"/>
+      <w:r>
+        <w:rPr>
+          <w:rFonts w:ascii="Courier New" w:eastAsia="Times New Roman" w:hAnsi="Courier New" w:cs="Courier New"/>
+          <w:color w:val="000000"/>
+          <w:sz w:val="24"/>
+          <w:szCs w:val="24"/>
+          <w:shd w:val="clear" w:color="auto" w:fill="EDEFF4"/>
+          <w:lang w:val="en-US"/>
+        </w:rPr>
+        <w:t>name, price) VALUES(@name, @price)";</w:t>
       </w:r>
     </w:p>
     <w:p>
@@ -1233,7 +1446,81 @@
           <w:shd w:val="clear" w:color="auto" w:fill="EDEFF4"/>
           <w:lang w:val="en-US"/>
         </w:rPr>
-        <w:t>using var cmd = new MySqlCommand(sqlStmt, con);</w:t>
+        <w:t xml:space="preserve">using var </w:t>
+      </w:r>
+      <w:proofErr w:type="spellStart"/>
+      <w:r>
+        <w:rPr>
+          <w:rFonts w:ascii="Courier New" w:eastAsia="Times New Roman" w:hAnsi="Courier New" w:cs="Courier New"/>
+          <w:color w:val="000000"/>
+          <w:sz w:val="24"/>
+          <w:szCs w:val="24"/>
+          <w:shd w:val="clear" w:color="auto" w:fill="EDEFF4"/>
+          <w:lang w:val="en-US"/>
+        </w:rPr>
+        <w:t>cmd</w:t>
+      </w:r>
+      <w:proofErr w:type="spellEnd"/>
+      <w:r>
+        <w:rPr>
+          <w:rFonts w:ascii="Courier New" w:eastAsia="Times New Roman" w:hAnsi="Courier New" w:cs="Courier New"/>
+          <w:color w:val="000000"/>
+          <w:sz w:val="24"/>
+          <w:szCs w:val="24"/>
+          <w:shd w:val="clear" w:color="auto" w:fill="EDEFF4"/>
+          <w:lang w:val="en-US"/>
+        </w:rPr>
+        <w:t xml:space="preserve"> = new </w:t>
+      </w:r>
+      <w:proofErr w:type="spellStart"/>
+      <w:proofErr w:type="gramStart"/>
+      <w:r>
+        <w:rPr>
+          <w:rFonts w:ascii="Courier New" w:eastAsia="Times New Roman" w:hAnsi="Courier New" w:cs="Courier New"/>
+          <w:color w:val="000000"/>
+          <w:sz w:val="24"/>
+          <w:szCs w:val="24"/>
+          <w:shd w:val="clear" w:color="auto" w:fill="EDEFF4"/>
+          <w:lang w:val="en-US"/>
+        </w:rPr>
+        <w:t>MySqlCommand</w:t>
+      </w:r>
+      <w:proofErr w:type="spellEnd"/>
+      <w:r>
+        <w:rPr>
+          <w:rFonts w:ascii="Courier New" w:eastAsia="Times New Roman" w:hAnsi="Courier New" w:cs="Courier New"/>
+          <w:color w:val="000000"/>
+          <w:sz w:val="24"/>
+          <w:szCs w:val="24"/>
+          <w:shd w:val="clear" w:color="auto" w:fill="EDEFF4"/>
+          <w:lang w:val="en-US"/>
+        </w:rPr>
+        <w:t>(</w:t>
+      </w:r>
+      <w:proofErr w:type="spellStart"/>
+      <w:proofErr w:type="gramEnd"/>
+      <w:r>
+        <w:rPr>
+          <w:rFonts w:ascii="Courier New" w:eastAsia="Times New Roman" w:hAnsi="Courier New" w:cs="Courier New"/>
+          <w:color w:val="000000"/>
+          <w:sz w:val="24"/>
+          <w:szCs w:val="24"/>
+          <w:shd w:val="clear" w:color="auto" w:fill="EDEFF4"/>
+          <w:lang w:val="en-US"/>
+        </w:rPr>
+        <w:t>sqlStmt</w:t>
+      </w:r>
+      <w:proofErr w:type="spellEnd"/>
+      <w:r>
+        <w:rPr>
+          <w:rFonts w:ascii="Courier New" w:eastAsia="Times New Roman" w:hAnsi="Courier New" w:cs="Courier New"/>
+          <w:color w:val="000000"/>
+          <w:sz w:val="24"/>
+          <w:szCs w:val="24"/>
+          <w:shd w:val="clear" w:color="auto" w:fill="EDEFF4"/>
+          <w:lang w:val="en-US"/>
+        </w:rPr>
+        <w:t>, con);</w:t>
       </w:r>
     </w:p>
     <w:p>
@@ -1247,6 +1534,8 @@
           <w:lang w:val="en-US"/>
         </w:rPr>
       </w:pPr>
+      <w:proofErr w:type="spellStart"/>
+      <w:proofErr w:type="gramStart"/>
       <w:r>
         <w:rPr>
           <w:rFonts w:ascii="Courier New" w:eastAsia="Times New Roman" w:hAnsi="Courier New" w:cs="Courier New"/>
@@ -1256,20 +1545,60 @@
           <w:shd w:val="clear" w:color="auto" w:fill="EDEFF4"/>
           <w:lang w:val="en-US"/>
         </w:rPr>
-        <w:t>cmd.Parameters.AddWithValue("@name", "BMW");</w:t>
-      </w:r>
-    </w:p>
-    <w:p>
-      <w:pPr>
-        <w:spacing w:line="240" w:lineRule="auto"/>
-        <w:ind w:left="1440"/>
-        <w:rPr>
-          <w:rFonts w:ascii="Times New Roman" w:eastAsia="Times New Roman" w:hAnsi="Times New Roman" w:cs="Times New Roman"/>
-          <w:sz w:val="24"/>
-          <w:szCs w:val="24"/>
-          <w:lang w:val="en-US"/>
-        </w:rPr>
-      </w:pPr>
+        <w:t>cmd.Parameters.AddWithValue</w:t>
+      </w:r>
+      <w:proofErr w:type="spellEnd"/>
+      <w:proofErr w:type="gramEnd"/>
+      <w:r>
+        <w:rPr>
+          <w:rFonts w:ascii="Courier New" w:eastAsia="Times New Roman" w:hAnsi="Courier New" w:cs="Courier New"/>
+          <w:color w:val="000000"/>
+          <w:sz w:val="24"/>
+          <w:szCs w:val="24"/>
+          <w:shd w:val="clear" w:color="auto" w:fill="EDEFF4"/>
+          <w:lang w:val="en-US"/>
+        </w:rPr>
+        <w:t>("@name", "BMW");</w:t>
+      </w:r>
+    </w:p>
+    <w:p>
+      <w:pPr>
+        <w:numPr>
+          <w:ilvl w:val="0"/>
+          <w:numId w:val="7"/>
+        </w:numPr>
+        <w:spacing w:line="240" w:lineRule="auto"/>
+        <w:textAlignment w:val="baseline"/>
+        <w:rPr>
+          <w:rFonts w:eastAsia="Times New Roman"/>
+          <w:color w:val="000000"/>
+          <w:sz w:val="24"/>
+          <w:szCs w:val="24"/>
+          <w:lang w:val="en-US"/>
+        </w:rPr>
+      </w:pPr>
+      <w:r>
+        <w:rPr>
+          <w:rFonts w:eastAsia="Times New Roman"/>
+          <w:color w:val="000000"/>
+          <w:sz w:val="24"/>
+          <w:szCs w:val="24"/>
+          <w:lang w:val="en-US"/>
+        </w:rPr>
+        <w:t xml:space="preserve">Classes should be </w:t>
+      </w:r>
+      <w:proofErr w:type="spellStart"/>
+      <w:r>
+        <w:rPr>
+          <w:rFonts w:eastAsia="Times New Roman"/>
+          <w:color w:val="000000"/>
+          <w:sz w:val="24"/>
+          <w:szCs w:val="24"/>
+          <w:lang w:val="en-US"/>
+        </w:rPr>
+        <w:t>PascalCase</w:t>
+      </w:r>
+      <w:proofErr w:type="spellEnd"/>
     </w:p>
     <w:p>
       <w:pPr>
@@ -1564,7 +1893,31 @@
           <w:shd w:val="clear" w:color="auto" w:fill="EFEFEF"/>
           <w:lang w:val="en-US"/>
         </w:rPr>
-        <w:t>SELECT, FROM, WHERE, LIKE, AS, GROUP BY, UNION</w:t>
+        <w:t xml:space="preserve">SELECT, FROM, </w:t>
+      </w:r>
+      <w:proofErr w:type="gramStart"/>
+      <w:r>
+        <w:rPr>
+          <w:rFonts w:ascii="Courier New" w:eastAsia="Times New Roman" w:hAnsi="Courier New" w:cs="Courier New"/>
+          <w:color w:val="000000"/>
+          <w:sz w:val="24"/>
+          <w:szCs w:val="24"/>
+          <w:shd w:val="clear" w:color="auto" w:fill="EFEFEF"/>
+          <w:lang w:val="en-US"/>
+        </w:rPr>
+        <w:t>WHERE,</w:t>
+      </w:r>
+      <w:proofErr w:type="gramEnd"/>
+      <w:r>
+        <w:rPr>
+          <w:rFonts w:ascii="Courier New" w:eastAsia="Times New Roman" w:hAnsi="Courier New" w:cs="Courier New"/>
+          <w:color w:val="000000"/>
+          <w:sz w:val="24"/>
+          <w:szCs w:val="24"/>
+          <w:shd w:val="clear" w:color="auto" w:fill="EFEFEF"/>
+          <w:lang w:val="en-US"/>
+        </w:rPr>
+        <w:t xml:space="preserve"> LIKE, AS, GROUP BY, UNION</w:t>
       </w:r>
       <w:r>
         <w:rPr>
@@ -1667,6 +2020,7 @@
         </w:rPr>
         <w:t xml:space="preserve">Ex: </w:t>
       </w:r>
+      <w:proofErr w:type="spellStart"/>
       <w:r>
         <w:rPr>
           <w:rFonts w:ascii="Courier New" w:eastAsia="Times New Roman" w:hAnsi="Courier New" w:cs="Courier New"/>
@@ -1678,6 +2032,7 @@
         </w:rPr>
         <w:t>First_name</w:t>
       </w:r>
+      <w:proofErr w:type="spellEnd"/>
     </w:p>
     <w:p>
       <w:pPr>
@@ -1732,6 +2087,7 @@
         </w:rPr>
         <w:t xml:space="preserve">Ex: </w:t>
       </w:r>
+      <w:proofErr w:type="spellStart"/>
       <w:r>
         <w:rPr>
           <w:rFonts w:ascii="Courier New" w:eastAsia="Times New Roman" w:hAnsi="Courier New" w:cs="Courier New"/>
@@ -1741,7 +2097,19 @@
           <w:shd w:val="clear" w:color="auto" w:fill="EFEFEF"/>
           <w:lang w:val="en-US"/>
         </w:rPr>
-        <w:t>First__name --DON’T DO THIS</w:t>
+        <w:t>First__name</w:t>
+      </w:r>
+      <w:proofErr w:type="spellEnd"/>
+      <w:r>
+        <w:rPr>
+          <w:rFonts w:ascii="Courier New" w:eastAsia="Times New Roman" w:hAnsi="Courier New" w:cs="Courier New"/>
+          <w:color w:val="000000"/>
+          <w:sz w:val="24"/>
+          <w:szCs w:val="24"/>
+          <w:shd w:val="clear" w:color="auto" w:fill="EFEFEF"/>
+          <w:lang w:val="en-US"/>
+        </w:rPr>
+        <w:t xml:space="preserve"> --DON’T DO THIS</w:t>
       </w:r>
     </w:p>
     <w:p>
@@ -1797,6 +2165,7 @@
         </w:rPr>
         <w:t xml:space="preserve">Ex: </w:t>
       </w:r>
+      <w:proofErr w:type="spellStart"/>
       <w:r>
         <w:rPr>
           <w:rFonts w:ascii="Courier New" w:eastAsia="Times New Roman" w:hAnsi="Courier New" w:cs="Courier New"/>
@@ -1808,6 +2177,7 @@
         </w:rPr>
         <w:t>Last_name</w:t>
       </w:r>
+      <w:proofErr w:type="spellEnd"/>
     </w:p>
     <w:p>
       <w:pPr>
@@ -1860,8 +2230,31 @@
           <w:szCs w:val="24"/>
           <w:lang w:val="en-US"/>
         </w:rPr>
-        <w:t xml:space="preserve">For commenting, use “-- ” prior to the comment, followed by a newline. Otherwise, use “/* </w:t>
-      </w:r>
+        <w:t>For commenting, use “</w:t>
+      </w:r>
+      <w:proofErr w:type="gramStart"/>
+      <w:r>
+        <w:rPr>
+          <w:rFonts w:eastAsia="Times New Roman"/>
+          <w:color w:val="000000"/>
+          <w:sz w:val="24"/>
+          <w:szCs w:val="24"/>
+          <w:lang w:val="en-US"/>
+        </w:rPr>
+        <w:t>-- ”</w:t>
+      </w:r>
+      <w:proofErr w:type="gramEnd"/>
+      <w:r>
+        <w:rPr>
+          <w:rFonts w:eastAsia="Times New Roman"/>
+          <w:color w:val="000000"/>
+          <w:sz w:val="24"/>
+          <w:szCs w:val="24"/>
+          <w:lang w:val="en-US"/>
+        </w:rPr>
+        <w:t xml:space="preserve"> prior to the comment, followed by a newline. Otherwise, use “/* </w:t>
+      </w:r>
+      <w:proofErr w:type="gramStart"/>
       <w:r>
         <w:rPr>
           <w:rFonts w:eastAsia="Times New Roman"/>
@@ -1882,7 +2275,18 @@
           <w:szCs w:val="24"/>
           <w:lang w:val="en-US"/>
         </w:rPr>
-        <w:t>  */” for comments that must span multiple lines, followed by a newline.</w:t>
+        <w:t>  *</w:t>
+      </w:r>
+      <w:proofErr w:type="gramEnd"/>
+      <w:r>
+        <w:rPr>
+          <w:rFonts w:eastAsia="Times New Roman"/>
+          <w:color w:val="000000"/>
+          <w:sz w:val="24"/>
+          <w:szCs w:val="24"/>
+          <w:lang w:val="en-US"/>
+        </w:rPr>
+        <w:t>/” for comments that must span multiple lines, followed by a newline.</w:t>
       </w:r>
     </w:p>
     <w:p>
@@ -2003,6 +2407,7 @@
         </w:rPr>
         <w:t xml:space="preserve">Ex: </w:t>
       </w:r>
+      <w:proofErr w:type="spellStart"/>
       <w:r>
         <w:rPr>
           <w:rFonts w:ascii="Courier New" w:eastAsia="Times New Roman" w:hAnsi="Courier New" w:cs="Courier New"/>
@@ -2012,7 +2417,19 @@
           <w:shd w:val="clear" w:color="auto" w:fill="EFEFEF"/>
           <w:lang w:val="en-US"/>
         </w:rPr>
-        <w:t>Ink_type_ --DON’T DO THIS</w:t>
+        <w:t>Ink_type</w:t>
+      </w:r>
+      <w:proofErr w:type="spellEnd"/>
+      <w:r>
+        <w:rPr>
+          <w:rFonts w:ascii="Courier New" w:eastAsia="Times New Roman" w:hAnsi="Courier New" w:cs="Courier New"/>
+          <w:color w:val="000000"/>
+          <w:sz w:val="24"/>
+          <w:szCs w:val="24"/>
+          <w:shd w:val="clear" w:color="auto" w:fill="EFEFEF"/>
+          <w:lang w:val="en-US"/>
+        </w:rPr>
+        <w:t>_ --DON’T DO THIS</w:t>
       </w:r>
     </w:p>
     <w:p>
@@ -2105,7 +2522,29 @@
           <w:lang w:val="en-US"/>
         </w:rPr>
         <w:lastRenderedPageBreak/>
-        <w:t>In a comma separated list of names, a space must occur after the comma, and never before.</w:t>
+        <w:t xml:space="preserve">In a comma separated list of names, a space must occur after the comma, and </w:t>
+      </w:r>
+      <w:proofErr w:type="gramStart"/>
+      <w:r>
+        <w:rPr>
+          <w:rFonts w:eastAsia="Times New Roman"/>
+          <w:color w:val="000000"/>
+          <w:sz w:val="24"/>
+          <w:szCs w:val="24"/>
+          <w:lang w:val="en-US"/>
+        </w:rPr>
+        <w:t>never before</w:t>
+      </w:r>
+      <w:proofErr w:type="gramEnd"/>
+      <w:r>
+        <w:rPr>
+          <w:rFonts w:eastAsia="Times New Roman"/>
+          <w:color w:val="000000"/>
+          <w:sz w:val="24"/>
+          <w:szCs w:val="24"/>
+          <w:lang w:val="en-US"/>
+        </w:rPr>
+        <w:t>.</w:t>
       </w:r>
     </w:p>
     <w:p>
@@ -2208,7 +2647,31 @@
           <w:shd w:val="clear" w:color="auto" w:fill="EFEFEF"/>
           <w:lang w:val="en-US"/>
         </w:rPr>
-        <w:t>FLOAT Num_Pizzas --DON’T DO THIS</w:t>
+        <w:t xml:space="preserve">FLOAT </w:t>
+      </w:r>
+      <w:proofErr w:type="spellStart"/>
+      <w:r>
+        <w:rPr>
+          <w:rFonts w:ascii="Courier New" w:eastAsia="Times New Roman" w:hAnsi="Courier New" w:cs="Courier New"/>
+          <w:color w:val="000000"/>
+          <w:sz w:val="24"/>
+          <w:szCs w:val="24"/>
+          <w:shd w:val="clear" w:color="auto" w:fill="EFEFEF"/>
+          <w:lang w:val="en-US"/>
+        </w:rPr>
+        <w:t>Num_Pizzas</w:t>
+      </w:r>
+      <w:proofErr w:type="spellEnd"/>
+      <w:r>
+        <w:rPr>
+          <w:rFonts w:ascii="Courier New" w:eastAsia="Times New Roman" w:hAnsi="Courier New" w:cs="Courier New"/>
+          <w:color w:val="000000"/>
+          <w:sz w:val="24"/>
+          <w:szCs w:val="24"/>
+          <w:shd w:val="clear" w:color="auto" w:fill="EFEFEF"/>
+          <w:lang w:val="en-US"/>
+        </w:rPr>
+        <w:t xml:space="preserve"> --DON’T DO THIS</w:t>
       </w:r>
     </w:p>
     <w:sectPr>
@@ -3748,7 +4211,7 @@
   <w:abstractNum w:abstractNumId="9" w15:restartNumberingAfterBreak="0">
     <w:nsid w:val="70A40C62"/>
     <w:multiLevelType w:val="multilevel"/>
-    <w:tmpl w:val="B52C0362"/>
+    <w:tmpl w:val="205CF324"/>
     <w:lvl w:ilvl="0">
       <w:start w:val="1"/>
       <w:numFmt w:val="decimal"/>

</xml_diff>